<commit_message>
NI: past year paper
</commit_message>
<xml_diff>
--- a/NI/Week17&18/Aug 2018-NI-exam.docx
+++ b/NI/Week17&18/Aug 2018-NI-exam.docx
@@ -2605,6 +2605,31 @@
     <w:p>
       <w:pPr>
         <w:pStyle w:val="BodyTextIndent3"/>
+        <w:tabs>
+          <w:tab w:val="left" w:pos="900"/>
+        </w:tabs>
+        <w:ind w:left="900"/>
+        <w:jc w:val="both"/>
+        <w:rPr>
+          <w:rFonts w:ascii="Arial" w:hAnsi="Arial" w:cs="Arial"/>
+          <w:color w:val="FF0000"/>
+          <w:sz w:val="24"/>
+          <w:szCs w:val="24"/>
+        </w:rPr>
+      </w:pPr>
+      <w:r>
+        <w:rPr>
+          <w:rFonts w:ascii="Arial" w:hAnsi="Arial" w:cs="Arial"/>
+          <w:color w:val="FF0000"/>
+          <w:sz w:val="24"/>
+          <w:szCs w:val="24"/>
+        </w:rPr>
+        <w:t>STP is not turn on, causing a broadcast storm when frame that is send from admin office to sale office.</w:t>
+      </w:r>
+    </w:p>
+    <w:p>
+      <w:pPr>
+        <w:pStyle w:val="BodyTextIndent3"/>
         <w:ind w:left="720"/>
         <w:jc w:val="right"/>
         <w:rPr>
@@ -2751,17 +2776,31 @@
     </w:p>
     <w:p>
       <w:pPr>
-        <w:ind w:left="1440" w:hanging="720"/>
-        <w:jc w:val="right"/>
-        <w:rPr>
-          <w:rFonts w:ascii="Arial" w:hAnsi="Arial" w:cs="Arial"/>
-          <w:sz w:val="24"/>
-          <w:szCs w:val="24"/>
-        </w:rPr>
-      </w:pPr>
-      <w:r>
-        <w:rPr>
-          <w:rFonts w:ascii="Arial" w:hAnsi="Arial" w:cs="Arial"/>
+        <w:ind w:left="900" w:hanging="450"/>
+        <w:jc w:val="both"/>
+        <w:rPr>
+          <w:rFonts w:ascii="Arial" w:hAnsi="Arial" w:cs="Arial"/>
+          <w:color w:val="FF0000"/>
+          <w:sz w:val="24"/>
+          <w:szCs w:val="24"/>
+        </w:rPr>
+      </w:pPr>
+    </w:p>
+    <w:p>
+      <w:pPr>
+        <w:ind w:left="900" w:hanging="450"/>
+        <w:jc w:val="both"/>
+        <w:rPr>
+          <w:rFonts w:ascii="Arial" w:hAnsi="Arial" w:cs="Arial"/>
+          <w:color w:val="FF0000"/>
+          <w:sz w:val="24"/>
+          <w:szCs w:val="24"/>
+        </w:rPr>
+      </w:pPr>
+      <w:r>
+        <w:rPr>
+          <w:rFonts w:ascii="Arial" w:hAnsi="Arial" w:cs="Arial"/>
+          <w:color w:val="FF0000"/>
           <w:sz w:val="24"/>
           <w:szCs w:val="24"/>
         </w:rPr>
@@ -2770,261 +2809,31 @@
       <w:r>
         <w:rPr>
           <w:rFonts w:ascii="Arial" w:hAnsi="Arial" w:cs="Arial"/>
-          <w:sz w:val="24"/>
-          <w:szCs w:val="24"/>
-        </w:rPr>
-        <w:tab/>
-      </w:r>
-      <w:r>
-        <w:rPr>
-          <w:rFonts w:ascii="Arial" w:hAnsi="Arial" w:cs="Arial"/>
-          <w:sz w:val="24"/>
-          <w:szCs w:val="24"/>
-        </w:rPr>
-        <w:tab/>
-      </w:r>
-      <w:r>
-        <w:rPr>
-          <w:rFonts w:ascii="Arial" w:hAnsi="Arial" w:cs="Arial"/>
-          <w:sz w:val="24"/>
-          <w:szCs w:val="24"/>
-        </w:rPr>
-        <w:tab/>
-      </w:r>
-      <w:r>
-        <w:rPr>
-          <w:rFonts w:ascii="Arial" w:hAnsi="Arial" w:cs="Arial"/>
-          <w:sz w:val="24"/>
-          <w:szCs w:val="24"/>
-        </w:rPr>
-        <w:tab/>
-      </w:r>
-      <w:r>
-        <w:rPr>
-          <w:rFonts w:ascii="Arial" w:hAnsi="Arial" w:cs="Arial"/>
-          <w:sz w:val="24"/>
-          <w:szCs w:val="24"/>
-        </w:rPr>
-        <w:tab/>
-      </w:r>
-      <w:r>
-        <w:rPr>
-          <w:rFonts w:ascii="Arial" w:hAnsi="Arial" w:cs="Arial"/>
-          <w:sz w:val="24"/>
-          <w:szCs w:val="24"/>
-        </w:rPr>
-        <w:tab/>
-      </w:r>
-      <w:r>
-        <w:rPr>
-          <w:rFonts w:ascii="Arial" w:hAnsi="Arial" w:cs="Arial"/>
-          <w:sz w:val="24"/>
-          <w:szCs w:val="24"/>
-        </w:rPr>
-        <w:tab/>
-      </w:r>
-      <w:r>
-        <w:rPr>
-          <w:rFonts w:ascii="Arial" w:hAnsi="Arial" w:cs="Arial"/>
-          <w:sz w:val="24"/>
-          <w:szCs w:val="24"/>
-        </w:rPr>
-        <w:tab/>
-        <w:t>(6</w:t>
-      </w:r>
-      <w:r>
-        <w:rPr>
-          <w:rFonts w:ascii="Arial" w:hAnsi="Arial" w:cs="Arial"/>
-          <w:sz w:val="24"/>
-          <w:szCs w:val="24"/>
-        </w:rPr>
-        <w:t xml:space="preserve"> marks)</w:t>
-      </w:r>
-    </w:p>
-    <w:p>
-      <w:pPr>
-        <w:tabs>
-          <w:tab w:val="left" w:pos="360"/>
-          <w:tab w:val="left" w:pos="450"/>
-          <w:tab w:val="left" w:pos="630"/>
-        </w:tabs>
-        <w:suppressAutoHyphens/>
-        <w:ind w:left="630" w:hanging="630"/>
+          <w:color w:val="FF0000"/>
+          <w:sz w:val="24"/>
+          <w:szCs w:val="24"/>
+        </w:rPr>
+        <w:t>The switches have a protocol called spanning tree protocol</w:t>
+      </w:r>
+      <w:r>
+        <w:rPr>
+          <w:rFonts w:ascii="Arial" w:hAnsi="Arial" w:cs="Arial"/>
+          <w:color w:val="FF0000"/>
+          <w:sz w:val="24"/>
+          <w:szCs w:val="24"/>
+        </w:rPr>
+        <w:t>(STP). STP have a process that blocking, which block all port other than the root port, making it to have only have 1 forwarding port, therefore it will not cause a loop in the network.</w:t>
+      </w:r>
+    </w:p>
+    <w:p>
+      <w:pPr>
+        <w:ind w:left="900" w:hanging="180"/>
         <w:jc w:val="both"/>
         <w:rPr>
           <w:rFonts w:ascii="Arial" w:hAnsi="Arial" w:cs="Arial"/>
-          <w:color w:val="000000"/>
-          <w:sz w:val="24"/>
-        </w:rPr>
-      </w:pPr>
-    </w:p>
-    <w:p>
-      <w:pPr>
-        <w:tabs>
-          <w:tab w:val="left" w:pos="-1276"/>
-        </w:tabs>
-        <w:suppressAutoHyphens/>
-        <w:ind w:left="1134" w:hanging="1134"/>
-        <w:jc w:val="both"/>
-        <w:rPr>
-          <w:rFonts w:ascii="Arial" w:hAnsi="Arial" w:cs="Arial"/>
-          <w:color w:val="000000"/>
-          <w:sz w:val="24"/>
-        </w:rPr>
-      </w:pPr>
-      <w:r>
-        <w:rPr>
-          <w:rFonts w:ascii="Arial" w:hAnsi="Arial" w:cs="Arial"/>
-          <w:color w:val="000000"/>
-          <w:sz w:val="24"/>
-          <w:u w:val="single"/>
-        </w:rPr>
-        <w:br w:type="page"/>
-      </w:r>
-      <w:r>
-        <w:rPr>
-          <w:rFonts w:ascii="Arial" w:hAnsi="Arial" w:cs="Arial"/>
-          <w:b/>
-          <w:color w:val="000000"/>
-          <w:sz w:val="24"/>
-          <w:u w:val="single"/>
-        </w:rPr>
-        <w:lastRenderedPageBreak/>
-        <w:t>QUESTION 2</w:t>
-      </w:r>
-      <w:r>
-        <w:rPr>
-          <w:rFonts w:ascii="Arial" w:hAnsi="Arial" w:cs="Arial"/>
-          <w:color w:val="000000"/>
-          <w:sz w:val="24"/>
-        </w:rPr>
-        <w:tab/>
-      </w:r>
-      <w:r>
-        <w:rPr>
-          <w:rFonts w:ascii="Arial" w:hAnsi="Arial" w:cs="Arial"/>
-          <w:color w:val="000000"/>
-          <w:sz w:val="24"/>
-        </w:rPr>
-        <w:t>(20 marks)</w:t>
-      </w:r>
-    </w:p>
-    <w:p>
-      <w:pPr>
-        <w:tabs>
-          <w:tab w:val="left" w:pos="-1276"/>
-          <w:tab w:val="left" w:pos="567"/>
-        </w:tabs>
-        <w:suppressAutoHyphens/>
-        <w:ind w:left="567" w:hanging="567"/>
-        <w:jc w:val="both"/>
-        <w:rPr>
-          <w:rFonts w:ascii="Arial" w:hAnsi="Arial" w:cs="Arial"/>
-          <w:color w:val="000000"/>
-          <w:sz w:val="24"/>
-        </w:rPr>
-      </w:pPr>
-    </w:p>
-    <w:p>
-      <w:pPr>
-        <w:pStyle w:val="ListParagraph"/>
-        <w:numPr>
-          <w:ilvl w:val="0"/>
-          <w:numId w:val="44"/>
-        </w:numPr>
-        <w:tabs>
-          <w:tab w:val="left" w:pos="-3686"/>
-          <w:tab w:val="left" w:pos="-1276"/>
-        </w:tabs>
-        <w:suppressAutoHyphens/>
-        <w:ind w:left="450" w:hanging="450"/>
-        <w:jc w:val="both"/>
-        <w:rPr>
-          <w:rFonts w:ascii="Arial" w:hAnsi="Arial" w:cs="Arial"/>
-          <w:color w:val="000000"/>
-          <w:sz w:val="24"/>
-        </w:rPr>
-      </w:pPr>
-      <w:r>
-        <w:rPr>
-          <w:rFonts w:ascii="Arial" w:hAnsi="Arial" w:cs="Arial"/>
-          <w:color w:val="000000"/>
-          <w:sz w:val="24"/>
-        </w:rPr>
-        <w:t>Figure 2(a) shows a network of routers</w:t>
-      </w:r>
-      <w:r>
-        <w:rPr>
-          <w:rFonts w:ascii="Arial" w:hAnsi="Arial" w:cs="Arial"/>
-          <w:color w:val="000000"/>
-          <w:sz w:val="24"/>
-        </w:rPr>
-        <w:t xml:space="preserve"> </w:t>
-      </w:r>
-      <w:r>
-        <w:rPr>
-          <w:rFonts w:ascii="Arial" w:hAnsi="Arial" w:cs="Arial"/>
-          <w:color w:val="000000"/>
-          <w:sz w:val="24"/>
-        </w:rPr>
-        <w:t xml:space="preserve">and the </w:t>
-      </w:r>
-      <w:r>
-        <w:rPr>
-          <w:rFonts w:ascii="Arial" w:hAnsi="Arial" w:cs="Arial"/>
-          <w:color w:val="000000"/>
-          <w:sz w:val="24"/>
-        </w:rPr>
-        <w:t>C</w:t>
-      </w:r>
-      <w:r>
-        <w:rPr>
-          <w:rFonts w:ascii="Arial" w:hAnsi="Arial" w:cs="Arial"/>
-          <w:color w:val="000000"/>
-          <w:sz w:val="24"/>
-        </w:rPr>
-        <w:t>isco</w:t>
-      </w:r>
-      <w:r>
-        <w:rPr>
-          <w:rFonts w:ascii="Arial" w:hAnsi="Arial" w:cs="Arial"/>
-          <w:color w:val="000000"/>
-          <w:sz w:val="24"/>
-        </w:rPr>
-        <w:t xml:space="preserve"> routing commands executed on Router A.</w:t>
-      </w:r>
-    </w:p>
-    <w:p>
-      <w:pPr>
-        <w:pStyle w:val="ListParagraph"/>
-        <w:tabs>
-          <w:tab w:val="left" w:pos="-3686"/>
-          <w:tab w:val="left" w:pos="-1276"/>
-        </w:tabs>
-        <w:suppressAutoHyphens/>
-        <w:ind w:left="450"/>
-        <w:jc w:val="both"/>
-        <w:rPr>
-          <w:rFonts w:ascii="Arial" w:hAnsi="Arial" w:cs="Arial"/>
-          <w:color w:val="000000"/>
-          <w:sz w:val="24"/>
-        </w:rPr>
-      </w:pPr>
-    </w:p>
-    <w:p>
-      <w:pPr>
-        <w:pStyle w:val="ListParagraph"/>
-        <w:tabs>
-          <w:tab w:val="left" w:pos="-3686"/>
-          <w:tab w:val="left" w:pos="-1276"/>
-        </w:tabs>
-        <w:suppressAutoHyphens/>
-        <w:ind w:left="540"/>
-        <w:jc w:val="both"/>
-        <w:rPr>
-          <w:rFonts w:ascii="Arial" w:hAnsi="Arial" w:cs="Arial"/>
-          <w:color w:val="000000"/>
-          <w:sz w:val="24"/>
+          <w:color w:val="FF0000"/>
+          <w:sz w:val="24"/>
+          <w:szCs w:val="24"/>
         </w:rPr>
       </w:pPr>
       <w:r>
@@ -3032,11 +2841,12 @@
           <w:noProof/>
           <w:snapToGrid/>
         </w:rPr>
+        <w:lastRenderedPageBreak/>
         <w:drawing>
-          <wp:inline distT="0" distB="0" distL="0" distR="0" wp14:anchorId="40447C66" wp14:editId="7CCA783D">
-            <wp:extent cx="5257955" cy="2979508"/>
+          <wp:inline distT="0" distB="0" distL="0" distR="0" wp14:anchorId="0BEF803F" wp14:editId="58A45D0A">
+            <wp:extent cx="4272486" cy="2956560"/>
             <wp:effectExtent l="0" t="0" r="0" b="0"/>
-            <wp:docPr id="3" name="Picture 3"/>
+            <wp:docPr id="2" name="Picture 2"/>
             <wp:cNvGraphicFramePr>
               <a:graphicFrameLocks xmlns:a="http://schemas.openxmlformats.org/drawingml/2006/main" noChangeAspect="1"/>
             </wp:cNvGraphicFramePr>
@@ -3056,7 +2866,7 @@
                   <pic:spPr>
                     <a:xfrm>
                       <a:off x="0" y="0"/>
-                      <a:ext cx="5260038" cy="2980688"/>
+                      <a:ext cx="4286433" cy="2966211"/>
                     </a:xfrm>
                     <a:prstGeom prst="rect">
                       <a:avLst/>
@@ -3071,6 +2881,257 @@
     </w:p>
     <w:p>
       <w:pPr>
+        <w:ind w:left="1440" w:hanging="720"/>
+        <w:jc w:val="right"/>
+        <w:rPr>
+          <w:rFonts w:ascii="Arial" w:hAnsi="Arial" w:cs="Arial"/>
+          <w:sz w:val="24"/>
+          <w:szCs w:val="24"/>
+        </w:rPr>
+      </w:pPr>
+      <w:r>
+        <w:rPr>
+          <w:rFonts w:ascii="Arial" w:hAnsi="Arial" w:cs="Arial"/>
+          <w:sz w:val="24"/>
+          <w:szCs w:val="24"/>
+        </w:rPr>
+        <w:tab/>
+      </w:r>
+      <w:r>
+        <w:rPr>
+          <w:rFonts w:ascii="Arial" w:hAnsi="Arial" w:cs="Arial"/>
+          <w:sz w:val="24"/>
+          <w:szCs w:val="24"/>
+        </w:rPr>
+        <w:tab/>
+      </w:r>
+      <w:r>
+        <w:rPr>
+          <w:rFonts w:ascii="Arial" w:hAnsi="Arial" w:cs="Arial"/>
+          <w:sz w:val="24"/>
+          <w:szCs w:val="24"/>
+        </w:rPr>
+        <w:tab/>
+      </w:r>
+      <w:r>
+        <w:rPr>
+          <w:rFonts w:ascii="Arial" w:hAnsi="Arial" w:cs="Arial"/>
+          <w:sz w:val="24"/>
+          <w:szCs w:val="24"/>
+        </w:rPr>
+        <w:tab/>
+      </w:r>
+      <w:r>
+        <w:rPr>
+          <w:rFonts w:ascii="Arial" w:hAnsi="Arial" w:cs="Arial"/>
+          <w:sz w:val="24"/>
+          <w:szCs w:val="24"/>
+        </w:rPr>
+        <w:tab/>
+      </w:r>
+      <w:r>
+        <w:rPr>
+          <w:rFonts w:ascii="Arial" w:hAnsi="Arial" w:cs="Arial"/>
+          <w:sz w:val="24"/>
+          <w:szCs w:val="24"/>
+        </w:rPr>
+        <w:tab/>
+      </w:r>
+      <w:r>
+        <w:rPr>
+          <w:rFonts w:ascii="Arial" w:hAnsi="Arial" w:cs="Arial"/>
+          <w:sz w:val="24"/>
+          <w:szCs w:val="24"/>
+        </w:rPr>
+        <w:tab/>
+      </w:r>
+      <w:r>
+        <w:rPr>
+          <w:rFonts w:ascii="Arial" w:hAnsi="Arial" w:cs="Arial"/>
+          <w:sz w:val="24"/>
+          <w:szCs w:val="24"/>
+        </w:rPr>
+        <w:tab/>
+      </w:r>
+      <w:r>
+        <w:rPr>
+          <w:rFonts w:ascii="Arial" w:hAnsi="Arial" w:cs="Arial"/>
+          <w:sz w:val="24"/>
+          <w:szCs w:val="24"/>
+        </w:rPr>
+        <w:tab/>
+        <w:t>(6</w:t>
+      </w:r>
+      <w:r>
+        <w:rPr>
+          <w:rFonts w:ascii="Arial" w:hAnsi="Arial" w:cs="Arial"/>
+          <w:sz w:val="24"/>
+          <w:szCs w:val="24"/>
+        </w:rPr>
+        <w:t xml:space="preserve"> marks)</w:t>
+      </w:r>
+    </w:p>
+    <w:p>
+      <w:pPr>
+        <w:tabs>
+          <w:tab w:val="left" w:pos="360"/>
+          <w:tab w:val="left" w:pos="450"/>
+          <w:tab w:val="left" w:pos="630"/>
+        </w:tabs>
+        <w:suppressAutoHyphens/>
+        <w:ind w:left="630" w:hanging="630"/>
+        <w:jc w:val="both"/>
+        <w:rPr>
+          <w:rFonts w:ascii="Arial" w:hAnsi="Arial" w:cs="Arial"/>
+          <w:color w:val="000000"/>
+          <w:sz w:val="24"/>
+        </w:rPr>
+      </w:pPr>
+    </w:p>
+    <w:p>
+      <w:pPr>
+        <w:tabs>
+          <w:tab w:val="left" w:pos="-1276"/>
+        </w:tabs>
+        <w:suppressAutoHyphens/>
+        <w:jc w:val="both"/>
+        <w:rPr>
+          <w:rFonts w:ascii="Arial" w:hAnsi="Arial" w:cs="Arial"/>
+          <w:color w:val="000000"/>
+          <w:sz w:val="24"/>
+        </w:rPr>
+      </w:pPr>
+      <w:r>
+        <w:rPr>
+          <w:rFonts w:ascii="Arial" w:hAnsi="Arial" w:cs="Arial"/>
+          <w:b/>
+          <w:color w:val="000000"/>
+          <w:sz w:val="24"/>
+          <w:u w:val="single"/>
+        </w:rPr>
+        <w:t>QUESTION 2</w:t>
+      </w:r>
+      <w:r>
+        <w:rPr>
+          <w:rFonts w:ascii="Arial" w:hAnsi="Arial" w:cs="Arial"/>
+          <w:color w:val="000000"/>
+          <w:sz w:val="24"/>
+        </w:rPr>
+        <w:tab/>
+      </w:r>
+      <w:r>
+        <w:rPr>
+          <w:rFonts w:ascii="Arial" w:hAnsi="Arial" w:cs="Arial"/>
+          <w:color w:val="000000"/>
+          <w:sz w:val="24"/>
+        </w:rPr>
+        <w:t>(20 marks)</w:t>
+      </w:r>
+    </w:p>
+    <w:p>
+      <w:pPr>
+        <w:tabs>
+          <w:tab w:val="left" w:pos="-1276"/>
+          <w:tab w:val="left" w:pos="567"/>
+        </w:tabs>
+        <w:suppressAutoHyphens/>
+        <w:ind w:left="567" w:hanging="567"/>
+        <w:jc w:val="both"/>
+        <w:rPr>
+          <w:rFonts w:ascii="Arial" w:hAnsi="Arial" w:cs="Arial"/>
+          <w:color w:val="000000"/>
+          <w:sz w:val="24"/>
+        </w:rPr>
+      </w:pPr>
+    </w:p>
+    <w:p>
+      <w:pPr>
+        <w:pStyle w:val="ListParagraph"/>
+        <w:numPr>
+          <w:ilvl w:val="0"/>
+          <w:numId w:val="44"/>
+        </w:numPr>
+        <w:tabs>
+          <w:tab w:val="left" w:pos="-3686"/>
+          <w:tab w:val="left" w:pos="-1276"/>
+        </w:tabs>
+        <w:suppressAutoHyphens/>
+        <w:ind w:left="450" w:hanging="450"/>
+        <w:jc w:val="both"/>
+        <w:rPr>
+          <w:rFonts w:ascii="Arial" w:hAnsi="Arial" w:cs="Arial"/>
+          <w:color w:val="000000"/>
+          <w:sz w:val="24"/>
+        </w:rPr>
+      </w:pPr>
+      <w:r>
+        <w:rPr>
+          <w:rFonts w:ascii="Arial" w:hAnsi="Arial" w:cs="Arial"/>
+          <w:color w:val="000000"/>
+          <w:sz w:val="24"/>
+        </w:rPr>
+        <w:t>Figure 2(a) shows a network of routers</w:t>
+      </w:r>
+      <w:r>
+        <w:rPr>
+          <w:rFonts w:ascii="Arial" w:hAnsi="Arial" w:cs="Arial"/>
+          <w:color w:val="000000"/>
+          <w:sz w:val="24"/>
+        </w:rPr>
+        <w:t xml:space="preserve"> </w:t>
+      </w:r>
+      <w:r>
+        <w:rPr>
+          <w:rFonts w:ascii="Arial" w:hAnsi="Arial" w:cs="Arial"/>
+          <w:color w:val="000000"/>
+          <w:sz w:val="24"/>
+        </w:rPr>
+        <w:t xml:space="preserve">and the </w:t>
+      </w:r>
+      <w:r>
+        <w:rPr>
+          <w:rFonts w:ascii="Arial" w:hAnsi="Arial" w:cs="Arial"/>
+          <w:color w:val="000000"/>
+          <w:sz w:val="24"/>
+        </w:rPr>
+        <w:t>C</w:t>
+      </w:r>
+      <w:r>
+        <w:rPr>
+          <w:rFonts w:ascii="Arial" w:hAnsi="Arial" w:cs="Arial"/>
+          <w:color w:val="000000"/>
+          <w:sz w:val="24"/>
+        </w:rPr>
+        <w:t>isco</w:t>
+      </w:r>
+      <w:r>
+        <w:rPr>
+          <w:rFonts w:ascii="Arial" w:hAnsi="Arial" w:cs="Arial"/>
+          <w:color w:val="000000"/>
+          <w:sz w:val="24"/>
+        </w:rPr>
+        <w:t xml:space="preserve"> routing commands executed on Router A.</w:t>
+      </w:r>
+    </w:p>
+    <w:p>
+      <w:pPr>
+        <w:pStyle w:val="ListParagraph"/>
+        <w:tabs>
+          <w:tab w:val="left" w:pos="-3686"/>
+          <w:tab w:val="left" w:pos="-1276"/>
+        </w:tabs>
+        <w:suppressAutoHyphens/>
+        <w:ind w:left="450"/>
+        <w:jc w:val="both"/>
+        <w:rPr>
+          <w:rFonts w:ascii="Arial" w:hAnsi="Arial" w:cs="Arial"/>
+          <w:color w:val="000000"/>
+          <w:sz w:val="24"/>
+        </w:rPr>
+      </w:pPr>
+    </w:p>
+    <w:p>
+      <w:pPr>
         <w:pStyle w:val="ListParagraph"/>
         <w:tabs>
           <w:tab w:val="left" w:pos="-3686"/>
@@ -3085,33 +3146,16 @@
           <w:sz w:val="24"/>
         </w:rPr>
       </w:pPr>
-    </w:p>
-    <w:p>
-      <w:pPr>
-        <w:pStyle w:val="ListParagraph"/>
-        <w:tabs>
-          <w:tab w:val="left" w:pos="-3686"/>
-          <w:tab w:val="left" w:pos="-1276"/>
-        </w:tabs>
-        <w:suppressAutoHyphens/>
-        <w:ind w:left="540"/>
-        <w:jc w:val="both"/>
-        <w:rPr>
-          <w:rFonts w:ascii="Arial" w:hAnsi="Arial" w:cs="Arial"/>
-          <w:color w:val="000000"/>
-          <w:sz w:val="24"/>
-        </w:rPr>
-      </w:pPr>
       <w:r>
         <w:rPr>
           <w:noProof/>
           <w:snapToGrid/>
         </w:rPr>
         <w:drawing>
-          <wp:inline distT="0" distB="0" distL="0" distR="0" wp14:anchorId="7D67AA98" wp14:editId="3C9F7386">
-            <wp:extent cx="5715000" cy="890905"/>
-            <wp:effectExtent l="0" t="0" r="0" b="4445"/>
-            <wp:docPr id="6" name="Picture 6"/>
+          <wp:inline distT="0" distB="0" distL="0" distR="0" wp14:anchorId="40447C66" wp14:editId="7CCA783D">
+            <wp:extent cx="5257955" cy="2979508"/>
+            <wp:effectExtent l="0" t="0" r="0" b="0"/>
+            <wp:docPr id="3" name="Picture 3"/>
             <wp:cNvGraphicFramePr>
               <a:graphicFrameLocks xmlns:a="http://schemas.openxmlformats.org/drawingml/2006/main" noChangeAspect="1"/>
             </wp:cNvGraphicFramePr>
@@ -3131,6 +3175,81 @@
                   <pic:spPr>
                     <a:xfrm>
                       <a:off x="0" y="0"/>
+                      <a:ext cx="5260038" cy="2980688"/>
+                    </a:xfrm>
+                    <a:prstGeom prst="rect">
+                      <a:avLst/>
+                    </a:prstGeom>
+                  </pic:spPr>
+                </pic:pic>
+              </a:graphicData>
+            </a:graphic>
+          </wp:inline>
+        </w:drawing>
+      </w:r>
+    </w:p>
+    <w:p>
+      <w:pPr>
+        <w:pStyle w:val="ListParagraph"/>
+        <w:tabs>
+          <w:tab w:val="left" w:pos="-3686"/>
+          <w:tab w:val="left" w:pos="-1276"/>
+        </w:tabs>
+        <w:suppressAutoHyphens/>
+        <w:ind w:left="540"/>
+        <w:jc w:val="both"/>
+        <w:rPr>
+          <w:rFonts w:ascii="Arial" w:hAnsi="Arial" w:cs="Arial"/>
+          <w:color w:val="000000"/>
+          <w:sz w:val="24"/>
+        </w:rPr>
+      </w:pPr>
+    </w:p>
+    <w:p>
+      <w:pPr>
+        <w:pStyle w:val="ListParagraph"/>
+        <w:tabs>
+          <w:tab w:val="left" w:pos="-3686"/>
+          <w:tab w:val="left" w:pos="-1276"/>
+        </w:tabs>
+        <w:suppressAutoHyphens/>
+        <w:ind w:left="540"/>
+        <w:jc w:val="both"/>
+        <w:rPr>
+          <w:rFonts w:ascii="Arial" w:hAnsi="Arial" w:cs="Arial"/>
+          <w:color w:val="000000"/>
+          <w:sz w:val="24"/>
+        </w:rPr>
+      </w:pPr>
+      <w:r>
+        <w:rPr>
+          <w:noProof/>
+          <w:snapToGrid/>
+        </w:rPr>
+        <w:drawing>
+          <wp:inline distT="0" distB="0" distL="0" distR="0" wp14:anchorId="7D67AA98" wp14:editId="3C9F7386">
+            <wp:extent cx="5715000" cy="890905"/>
+            <wp:effectExtent l="0" t="0" r="0" b="4445"/>
+            <wp:docPr id="6" name="Picture 6"/>
+            <wp:cNvGraphicFramePr>
+              <a:graphicFrameLocks xmlns:a="http://schemas.openxmlformats.org/drawingml/2006/main" noChangeAspect="1"/>
+            </wp:cNvGraphicFramePr>
+            <a:graphic xmlns:a="http://schemas.openxmlformats.org/drawingml/2006/main">
+              <a:graphicData uri="http://schemas.openxmlformats.org/drawingml/2006/picture">
+                <pic:pic xmlns:pic="http://schemas.openxmlformats.org/drawingml/2006/picture">
+                  <pic:nvPicPr>
+                    <pic:cNvPr id="1" name=""/>
+                    <pic:cNvPicPr/>
+                  </pic:nvPicPr>
+                  <pic:blipFill>
+                    <a:blip r:embed="rId11"/>
+                    <a:stretch>
+                      <a:fillRect/>
+                    </a:stretch>
+                  </pic:blipFill>
+                  <pic:spPr>
+                    <a:xfrm>
+                      <a:off x="0" y="0"/>
                       <a:ext cx="5715000" cy="890905"/>
                     </a:xfrm>
                     <a:prstGeom prst="rect">
@@ -3341,6 +3460,82 @@
     </w:p>
     <w:p>
       <w:pPr>
+        <w:pStyle w:val="ListParagraph"/>
+        <w:tabs>
+          <w:tab w:val="left" w:pos="-3686"/>
+          <w:tab w:val="left" w:pos="-1276"/>
+        </w:tabs>
+        <w:suppressAutoHyphens/>
+        <w:ind w:left="900"/>
+        <w:jc w:val="both"/>
+        <w:rPr>
+          <w:rFonts w:ascii="Arial" w:hAnsi="Arial" w:cs="Arial"/>
+          <w:color w:val="FF0000"/>
+          <w:sz w:val="24"/>
+        </w:rPr>
+      </w:pPr>
+      <w:r>
+        <w:rPr>
+          <w:rFonts w:ascii="Arial" w:hAnsi="Arial" w:cs="Arial"/>
+          <w:color w:val="FF0000"/>
+          <w:sz w:val="24"/>
+        </w:rPr>
+        <w:t>192.168.1.0 255.255.255.0 E3</w:t>
+      </w:r>
+    </w:p>
+    <w:p>
+      <w:pPr>
+        <w:pStyle w:val="ListParagraph"/>
+        <w:tabs>
+          <w:tab w:val="left" w:pos="-3686"/>
+          <w:tab w:val="left" w:pos="-1276"/>
+        </w:tabs>
+        <w:suppressAutoHyphens/>
+        <w:ind w:left="900"/>
+        <w:jc w:val="both"/>
+        <w:rPr>
+          <w:rFonts w:ascii="Arial" w:hAnsi="Arial" w:cs="Arial"/>
+          <w:color w:val="FF0000"/>
+          <w:sz w:val="24"/>
+        </w:rPr>
+      </w:pPr>
+      <w:r>
+        <w:rPr>
+          <w:rFonts w:ascii="Arial" w:hAnsi="Arial" w:cs="Arial"/>
+          <w:color w:val="FF0000"/>
+          <w:sz w:val="24"/>
+        </w:rPr>
+        <w:lastRenderedPageBreak/>
+        <w:t>192.168.2.0 255.255.255.0 E3</w:t>
+      </w:r>
+    </w:p>
+    <w:p>
+      <w:pPr>
+        <w:pStyle w:val="ListParagraph"/>
+        <w:tabs>
+          <w:tab w:val="left" w:pos="-3686"/>
+          <w:tab w:val="left" w:pos="-1276"/>
+        </w:tabs>
+        <w:suppressAutoHyphens/>
+        <w:ind w:left="900"/>
+        <w:jc w:val="both"/>
+        <w:rPr>
+          <w:rFonts w:ascii="Arial" w:hAnsi="Arial" w:cs="Arial"/>
+          <w:color w:val="FF0000"/>
+          <w:sz w:val="24"/>
+        </w:rPr>
+      </w:pPr>
+      <w:r>
+        <w:rPr>
+          <w:rFonts w:ascii="Arial" w:hAnsi="Arial" w:cs="Arial"/>
+          <w:color w:val="FF0000"/>
+          <w:sz w:val="24"/>
+        </w:rPr>
+        <w:t>192.168.3.0 255.255.255.0 E3</w:t>
+      </w:r>
+    </w:p>
+    <w:p>
+      <w:pPr>
         <w:tabs>
           <w:tab w:val="left" w:pos="-3686"/>
           <w:tab w:val="left" w:pos="-1276"/>
@@ -3483,6 +3678,89 @@
     </w:p>
     <w:p>
       <w:pPr>
+        <w:pStyle w:val="ListParagraph"/>
+        <w:tabs>
+          <w:tab w:val="left" w:pos="-3686"/>
+          <w:tab w:val="left" w:pos="-1276"/>
+        </w:tabs>
+        <w:suppressAutoHyphens/>
+        <w:ind w:left="900"/>
+        <w:jc w:val="both"/>
+        <w:rPr>
+          <w:rFonts w:ascii="Arial" w:hAnsi="Arial" w:cs="Arial"/>
+          <w:color w:val="FF0000"/>
+          <w:sz w:val="24"/>
+          <w:lang w:val="en-SG"/>
+        </w:rPr>
+      </w:pPr>
+      <w:r>
+        <w:rPr>
+          <w:rFonts w:ascii="Arial" w:hAnsi="Arial" w:cs="Arial"/>
+          <w:color w:val="FF0000"/>
+          <w:sz w:val="24"/>
+          <w:lang w:val="en-SG"/>
+        </w:rPr>
+        <w:t>Default route is a route use when no other route is available for an IP destination address</w:t>
+      </w:r>
+    </w:p>
+    <w:p>
+      <w:pPr>
+        <w:pStyle w:val="ListParagraph"/>
+        <w:tabs>
+          <w:tab w:val="left" w:pos="-3686"/>
+          <w:tab w:val="left" w:pos="-1276"/>
+        </w:tabs>
+        <w:suppressAutoHyphens/>
+        <w:ind w:left="900"/>
+        <w:jc w:val="both"/>
+        <w:rPr>
+          <w:rFonts w:ascii="Arial" w:hAnsi="Arial" w:cs="Arial"/>
+          <w:color w:val="FF0000"/>
+          <w:sz w:val="24"/>
+          <w:lang w:val="en-SG"/>
+        </w:rPr>
+      </w:pPr>
+    </w:p>
+    <w:p>
+      <w:pPr>
+        <w:pStyle w:val="ListParagraph"/>
+        <w:tabs>
+          <w:tab w:val="left" w:pos="-3686"/>
+          <w:tab w:val="left" w:pos="-1276"/>
+        </w:tabs>
+        <w:suppressAutoHyphens/>
+        <w:ind w:left="900"/>
+        <w:jc w:val="both"/>
+        <w:rPr>
+          <w:rFonts w:ascii="Arial" w:hAnsi="Arial" w:cs="Arial"/>
+          <w:color w:val="FF0000"/>
+          <w:sz w:val="24"/>
+          <w:lang w:val="en-SG"/>
+        </w:rPr>
+      </w:pPr>
+      <w:proofErr w:type="spellStart"/>
+      <w:r>
+        <w:rPr>
+          <w:rFonts w:ascii="Arial" w:hAnsi="Arial" w:cs="Arial"/>
+          <w:color w:val="FF0000"/>
+          <w:sz w:val="24"/>
+          <w:lang w:val="en-SG"/>
+        </w:rPr>
+        <w:t>ip</w:t>
+      </w:r>
+      <w:proofErr w:type="spellEnd"/>
+      <w:r>
+        <w:rPr>
+          <w:rFonts w:ascii="Arial" w:hAnsi="Arial" w:cs="Arial"/>
+          <w:color w:val="FF0000"/>
+          <w:sz w:val="24"/>
+          <w:lang w:val="en-SG"/>
+        </w:rPr>
+        <w:t xml:space="preserve"> route 0.0.0.0 0.0.0.0 E3</w:t>
+      </w:r>
+    </w:p>
+    <w:p>
+      <w:pPr>
         <w:tabs>
           <w:tab w:val="left" w:pos="-3686"/>
           <w:tab w:val="left" w:pos="-1276"/>
@@ -3609,6 +3887,56 @@
     </w:p>
     <w:p>
       <w:pPr>
+        <w:pStyle w:val="ListParagraph"/>
+        <w:tabs>
+          <w:tab w:val="left" w:pos="-3686"/>
+          <w:tab w:val="left" w:pos="-1276"/>
+        </w:tabs>
+        <w:suppressAutoHyphens/>
+        <w:ind w:left="900"/>
+        <w:jc w:val="both"/>
+        <w:rPr>
+          <w:rFonts w:ascii="Arial" w:hAnsi="Arial" w:cs="Arial"/>
+          <w:color w:val="FF0000"/>
+          <w:sz w:val="24"/>
+        </w:rPr>
+      </w:pPr>
+      <w:r>
+        <w:rPr>
+          <w:rFonts w:ascii="Arial" w:hAnsi="Arial" w:cs="Arial"/>
+          <w:color w:val="FF0000"/>
+          <w:sz w:val="24"/>
+        </w:rPr>
+        <w:t>1) Static route is more secure</w:t>
+      </w:r>
+    </w:p>
+    <w:p>
+      <w:pPr>
+        <w:pStyle w:val="ListParagraph"/>
+        <w:tabs>
+          <w:tab w:val="left" w:pos="-3686"/>
+          <w:tab w:val="left" w:pos="-1276"/>
+        </w:tabs>
+        <w:suppressAutoHyphens/>
+        <w:ind w:left="900"/>
+        <w:jc w:val="both"/>
+        <w:rPr>
+          <w:rFonts w:ascii="Arial" w:hAnsi="Arial" w:cs="Arial"/>
+          <w:color w:val="FF0000"/>
+          <w:sz w:val="24"/>
+        </w:rPr>
+      </w:pPr>
+      <w:r>
+        <w:rPr>
+          <w:rFonts w:ascii="Arial" w:hAnsi="Arial" w:cs="Arial"/>
+          <w:color w:val="FF0000"/>
+          <w:sz w:val="24"/>
+        </w:rPr>
+        <w:t>2) Static route gives administrator more control</w:t>
+      </w:r>
+    </w:p>
+    <w:p>
+      <w:pPr>
         <w:tabs>
           <w:tab w:val="left" w:pos="-3686"/>
           <w:tab w:val="left" w:pos="-1276"/>
@@ -3649,45 +3977,21 @@
     </w:p>
     <w:p>
       <w:pPr>
+        <w:widowControl/>
+        <w:rPr>
+          <w:rFonts w:ascii="Arial" w:hAnsi="Arial" w:cs="Arial"/>
+          <w:color w:val="000000"/>
+          <w:sz w:val="24"/>
+        </w:rPr>
+      </w:pPr>
+    </w:p>
+    <w:p>
+      <w:pPr>
         <w:tabs>
           <w:tab w:val="left" w:pos="-3686"/>
           <w:tab w:val="left" w:pos="-1276"/>
         </w:tabs>
         <w:suppressAutoHyphens/>
-        <w:ind w:left="810" w:hanging="270"/>
-        <w:jc w:val="right"/>
-        <w:rPr>
-          <w:rFonts w:ascii="Arial" w:hAnsi="Arial" w:cs="Arial"/>
-          <w:color w:val="000000"/>
-          <w:sz w:val="24"/>
-        </w:rPr>
-      </w:pPr>
-    </w:p>
-    <w:p>
-      <w:pPr>
-        <w:widowControl/>
-        <w:rPr>
-          <w:rFonts w:ascii="Arial" w:hAnsi="Arial" w:cs="Arial"/>
-          <w:color w:val="000000"/>
-          <w:sz w:val="24"/>
-        </w:rPr>
-      </w:pPr>
-      <w:r>
-        <w:rPr>
-          <w:rFonts w:ascii="Arial" w:hAnsi="Arial" w:cs="Arial"/>
-          <w:color w:val="000000"/>
-          <w:sz w:val="24"/>
-        </w:rPr>
-        <w:br w:type="page"/>
-      </w:r>
-    </w:p>
-    <w:p>
-      <w:pPr>
-        <w:tabs>
-          <w:tab w:val="left" w:pos="-3686"/>
-          <w:tab w:val="left" w:pos="-1276"/>
-        </w:tabs>
-        <w:suppressAutoHyphens/>
         <w:jc w:val="both"/>
         <w:rPr>
           <w:rFonts w:ascii="Arial" w:hAnsi="Arial" w:cs="Arial"/>
@@ -3703,7 +4007,6 @@
           <w:sz w:val="24"/>
           <w:u w:val="single"/>
         </w:rPr>
-        <w:lastRenderedPageBreak/>
         <w:t>QUESTION 2</w:t>
       </w:r>
       <w:r>
@@ -3868,7 +4171,7 @@
                     <pic:cNvPicPr/>
                   </pic:nvPicPr>
                   <pic:blipFill>
-                    <a:blip r:embed="rId11"/>
+                    <a:blip r:embed="rId12"/>
                     <a:stretch>
                       <a:fillRect/>
                     </a:stretch>
@@ -4338,6 +4641,14 @@
                 <w:sz w:val="24"/>
               </w:rPr>
             </w:pPr>
+            <w:r>
+              <w:rPr>
+                <w:rFonts w:ascii="Arial" w:eastAsia="MS Mincho" w:hAnsi="Arial"/>
+                <w:snapToGrid/>
+                <w:sz w:val="24"/>
+              </w:rPr>
+              <w:t>192.168.1.0</w:t>
+            </w:r>
           </w:p>
         </w:tc>
         <w:tc>
@@ -4356,6 +4667,14 @@
                 <w:sz w:val="24"/>
               </w:rPr>
             </w:pPr>
+            <w:r>
+              <w:rPr>
+                <w:rFonts w:ascii="Arial" w:eastAsia="MS Mincho" w:hAnsi="Arial"/>
+                <w:snapToGrid/>
+                <w:sz w:val="24"/>
+              </w:rPr>
+              <w:t>E0</w:t>
+            </w:r>
           </w:p>
         </w:tc>
         <w:tc>
@@ -4374,6 +4693,14 @@
                 <w:sz w:val="24"/>
               </w:rPr>
             </w:pPr>
+            <w:r>
+              <w:rPr>
+                <w:rFonts w:ascii="Arial" w:eastAsia="MS Mincho" w:hAnsi="Arial"/>
+                <w:snapToGrid/>
+                <w:sz w:val="24"/>
+              </w:rPr>
+              <w:t>0</w:t>
+            </w:r>
           </w:p>
         </w:tc>
       </w:tr>
@@ -4394,6 +4721,14 @@
                 <w:sz w:val="24"/>
               </w:rPr>
             </w:pPr>
+            <w:r>
+              <w:rPr>
+                <w:rFonts w:ascii="Arial" w:eastAsia="MS Mincho" w:hAnsi="Arial"/>
+                <w:snapToGrid/>
+                <w:sz w:val="24"/>
+              </w:rPr>
+              <w:t>202.1.3.0</w:t>
+            </w:r>
           </w:p>
         </w:tc>
         <w:tc>
@@ -4412,6 +4747,14 @@
                 <w:sz w:val="24"/>
               </w:rPr>
             </w:pPr>
+            <w:r>
+              <w:rPr>
+                <w:rFonts w:ascii="Arial" w:eastAsia="MS Mincho" w:hAnsi="Arial"/>
+                <w:snapToGrid/>
+                <w:sz w:val="24"/>
+              </w:rPr>
+              <w:t>E1</w:t>
+            </w:r>
           </w:p>
         </w:tc>
         <w:tc>
@@ -4430,6 +4773,14 @@
                 <w:sz w:val="24"/>
               </w:rPr>
             </w:pPr>
+            <w:r>
+              <w:rPr>
+                <w:rFonts w:ascii="Arial" w:eastAsia="MS Mincho" w:hAnsi="Arial"/>
+                <w:snapToGrid/>
+                <w:sz w:val="24"/>
+              </w:rPr>
+              <w:t>0</w:t>
+            </w:r>
           </w:p>
         </w:tc>
       </w:tr>
@@ -4450,6 +4801,14 @@
                 <w:sz w:val="24"/>
               </w:rPr>
             </w:pPr>
+            <w:r>
+              <w:rPr>
+                <w:rFonts w:ascii="Arial" w:eastAsia="MS Mincho" w:hAnsi="Arial"/>
+                <w:snapToGrid/>
+                <w:sz w:val="24"/>
+              </w:rPr>
+              <w:t>202.1.2.0</w:t>
+            </w:r>
           </w:p>
         </w:tc>
         <w:tc>
@@ -4468,6 +4827,14 @@
                 <w:sz w:val="24"/>
               </w:rPr>
             </w:pPr>
+            <w:r>
+              <w:rPr>
+                <w:rFonts w:ascii="Arial" w:eastAsia="MS Mincho" w:hAnsi="Arial"/>
+                <w:snapToGrid/>
+                <w:sz w:val="24"/>
+              </w:rPr>
+              <w:t>S0</w:t>
+            </w:r>
           </w:p>
         </w:tc>
         <w:tc>
@@ -4486,6 +4853,14 @@
                 <w:sz w:val="24"/>
               </w:rPr>
             </w:pPr>
+            <w:r>
+              <w:rPr>
+                <w:rFonts w:ascii="Arial" w:eastAsia="MS Mincho" w:hAnsi="Arial"/>
+                <w:snapToGrid/>
+                <w:sz w:val="24"/>
+              </w:rPr>
+              <w:t>0</w:t>
+            </w:r>
           </w:p>
         </w:tc>
       </w:tr>
@@ -4506,6 +4881,14 @@
                 <w:sz w:val="24"/>
               </w:rPr>
             </w:pPr>
+            <w:r>
+              <w:rPr>
+                <w:rFonts w:ascii="Arial" w:eastAsia="MS Mincho" w:hAnsi="Arial"/>
+                <w:snapToGrid/>
+                <w:sz w:val="24"/>
+              </w:rPr>
+              <w:t>192.168.2.0</w:t>
+            </w:r>
           </w:p>
         </w:tc>
         <w:tc>
@@ -4524,6 +4907,14 @@
                 <w:sz w:val="24"/>
               </w:rPr>
             </w:pPr>
+            <w:r>
+              <w:rPr>
+                <w:rFonts w:ascii="Arial" w:eastAsia="MS Mincho" w:hAnsi="Arial"/>
+                <w:snapToGrid/>
+                <w:sz w:val="24"/>
+              </w:rPr>
+              <w:t>S0</w:t>
+            </w:r>
           </w:p>
         </w:tc>
         <w:tc>
@@ -4542,6 +4933,14 @@
                 <w:sz w:val="24"/>
               </w:rPr>
             </w:pPr>
+            <w:r>
+              <w:rPr>
+                <w:rFonts w:ascii="Arial" w:eastAsia="MS Mincho" w:hAnsi="Arial"/>
+                <w:snapToGrid/>
+                <w:sz w:val="24"/>
+              </w:rPr>
+              <w:t>1</w:t>
+            </w:r>
           </w:p>
         </w:tc>
       </w:tr>
@@ -4562,6 +4961,14 @@
                 <w:sz w:val="24"/>
               </w:rPr>
             </w:pPr>
+            <w:r>
+              <w:rPr>
+                <w:rFonts w:ascii="Arial" w:eastAsia="MS Mincho" w:hAnsi="Arial"/>
+                <w:snapToGrid/>
+                <w:sz w:val="24"/>
+              </w:rPr>
+              <w:t>172.1.2.0</w:t>
+            </w:r>
           </w:p>
         </w:tc>
         <w:tc>
@@ -4580,6 +4987,14 @@
                 <w:sz w:val="24"/>
               </w:rPr>
             </w:pPr>
+            <w:r>
+              <w:rPr>
+                <w:rFonts w:ascii="Arial" w:eastAsia="MS Mincho" w:hAnsi="Arial"/>
+                <w:snapToGrid/>
+                <w:sz w:val="24"/>
+              </w:rPr>
+              <w:t>S0</w:t>
+            </w:r>
           </w:p>
         </w:tc>
         <w:tc>
@@ -4598,6 +5013,14 @@
                 <w:sz w:val="24"/>
               </w:rPr>
             </w:pPr>
+            <w:r>
+              <w:rPr>
+                <w:rFonts w:ascii="Arial" w:eastAsia="MS Mincho" w:hAnsi="Arial"/>
+                <w:snapToGrid/>
+                <w:sz w:val="24"/>
+              </w:rPr>
+              <w:t>1</w:t>
+            </w:r>
           </w:p>
         </w:tc>
       </w:tr>
@@ -4618,6 +5041,15 @@
                 <w:sz w:val="24"/>
               </w:rPr>
             </w:pPr>
+            <w:r>
+              <w:rPr>
+                <w:rFonts w:ascii="Arial" w:eastAsia="MS Mincho" w:hAnsi="Arial"/>
+                <w:snapToGrid/>
+                <w:sz w:val="24"/>
+              </w:rPr>
+              <w:lastRenderedPageBreak/>
+              <w:t>192.168.3.0</w:t>
+            </w:r>
           </w:p>
         </w:tc>
         <w:tc>
@@ -4636,6 +5068,14 @@
                 <w:sz w:val="24"/>
               </w:rPr>
             </w:pPr>
+            <w:r>
+              <w:rPr>
+                <w:rFonts w:ascii="Arial" w:eastAsia="MS Mincho" w:hAnsi="Arial"/>
+                <w:snapToGrid/>
+                <w:sz w:val="24"/>
+              </w:rPr>
+              <w:t>E1</w:t>
+            </w:r>
           </w:p>
         </w:tc>
         <w:tc>
@@ -4654,6 +5094,14 @@
                 <w:sz w:val="24"/>
               </w:rPr>
             </w:pPr>
+            <w:r>
+              <w:rPr>
+                <w:rFonts w:ascii="Arial" w:eastAsia="MS Mincho" w:hAnsi="Arial"/>
+                <w:snapToGrid/>
+                <w:sz w:val="24"/>
+              </w:rPr>
+              <w:t>1</w:t>
+            </w:r>
           </w:p>
         </w:tc>
       </w:tr>
@@ -4674,6 +5122,14 @@
                 <w:sz w:val="24"/>
               </w:rPr>
             </w:pPr>
+            <w:r>
+              <w:rPr>
+                <w:rFonts w:ascii="Arial" w:eastAsia="MS Mincho" w:hAnsi="Arial"/>
+                <w:snapToGrid/>
+                <w:sz w:val="24"/>
+              </w:rPr>
+              <w:t>172.1.3.0</w:t>
+            </w:r>
           </w:p>
         </w:tc>
         <w:tc>
@@ -4692,6 +5148,14 @@
                 <w:sz w:val="24"/>
               </w:rPr>
             </w:pPr>
+            <w:r>
+              <w:rPr>
+                <w:rFonts w:ascii="Arial" w:eastAsia="MS Mincho" w:hAnsi="Arial"/>
+                <w:snapToGrid/>
+                <w:sz w:val="24"/>
+              </w:rPr>
+              <w:t>E1</w:t>
+            </w:r>
           </w:p>
         </w:tc>
         <w:tc>
@@ -4710,6 +5174,14 @@
                 <w:sz w:val="24"/>
               </w:rPr>
             </w:pPr>
+            <w:r>
+              <w:rPr>
+                <w:rFonts w:ascii="Arial" w:eastAsia="MS Mincho" w:hAnsi="Arial"/>
+                <w:snapToGrid/>
+                <w:sz w:val="24"/>
+              </w:rPr>
+              <w:t>1</w:t>
+            </w:r>
           </w:p>
         </w:tc>
       </w:tr>
@@ -5182,66 +5654,118 @@
         <w:contextualSpacing/>
         <w:rPr>
           <w:rFonts w:ascii="Arial" w:hAnsi="Arial" w:cs="Arial"/>
+          <w:color w:val="000000" w:themeColor="text1"/>
+          <w:sz w:val="24"/>
+        </w:rPr>
+      </w:pPr>
+      <w:r>
+        <w:rPr>
+          <w:rFonts w:ascii="Arial" w:hAnsi="Arial" w:cs="Arial"/>
+          <w:color w:val="000000" w:themeColor="text1"/>
+          <w:sz w:val="24"/>
+        </w:rPr>
+        <w:t xml:space="preserve">Table 2(b): </w:t>
+      </w:r>
+      <w:r>
+        <w:rPr>
+          <w:rFonts w:ascii="Arial" w:hAnsi="Arial" w:cs="Arial"/>
+          <w:color w:val="000000" w:themeColor="text1"/>
+          <w:sz w:val="24"/>
+        </w:rPr>
+        <w:t>OSPF d</w:t>
+      </w:r>
+      <w:r>
+        <w:rPr>
+          <w:rFonts w:ascii="Arial" w:hAnsi="Arial" w:cs="Arial"/>
+          <w:color w:val="000000" w:themeColor="text1"/>
+          <w:sz w:val="24"/>
+        </w:rPr>
+        <w:t xml:space="preserve">efault </w:t>
+      </w:r>
+      <w:r>
+        <w:rPr>
+          <w:rFonts w:ascii="Arial" w:hAnsi="Arial" w:cs="Arial"/>
+          <w:color w:val="000000" w:themeColor="text1"/>
+          <w:sz w:val="24"/>
+        </w:rPr>
+        <w:t>c</w:t>
+      </w:r>
+      <w:r>
+        <w:rPr>
+          <w:rFonts w:ascii="Arial" w:hAnsi="Arial" w:cs="Arial"/>
+          <w:color w:val="000000" w:themeColor="text1"/>
+          <w:sz w:val="24"/>
+        </w:rPr>
+        <w:t xml:space="preserve">ost </w:t>
+      </w:r>
+      <w:r>
+        <w:rPr>
+          <w:rFonts w:ascii="Arial" w:hAnsi="Arial" w:cs="Arial"/>
+          <w:color w:val="000000" w:themeColor="text1"/>
+          <w:sz w:val="24"/>
+        </w:rPr>
+        <w:t>m</w:t>
+      </w:r>
+      <w:r>
+        <w:rPr>
+          <w:rFonts w:ascii="Arial" w:hAnsi="Arial" w:cs="Arial"/>
+          <w:color w:val="000000" w:themeColor="text1"/>
+          <w:sz w:val="24"/>
+        </w:rPr>
+        <w:t>etric</w:t>
+      </w:r>
+    </w:p>
+    <w:p>
+      <w:pPr>
+        <w:widowControl/>
+        <w:ind w:left="720" w:right="985"/>
+        <w:contextualSpacing/>
+        <w:rPr>
+          <w:rFonts w:ascii="Arial" w:hAnsi="Arial" w:cs="Arial"/>
           <w:snapToGrid/>
-          <w:color w:val="000000" w:themeColor="text1"/>
-          <w:sz w:val="24"/>
-        </w:rPr>
-      </w:pPr>
-      <w:r>
-        <w:rPr>
-          <w:rFonts w:ascii="Arial" w:hAnsi="Arial" w:cs="Arial"/>
-          <w:color w:val="000000" w:themeColor="text1"/>
-          <w:sz w:val="24"/>
-        </w:rPr>
-        <w:t xml:space="preserve">Table 2(b): </w:t>
-      </w:r>
-      <w:r>
-        <w:rPr>
-          <w:rFonts w:ascii="Arial" w:hAnsi="Arial" w:cs="Arial"/>
-          <w:color w:val="000000" w:themeColor="text1"/>
-          <w:sz w:val="24"/>
-        </w:rPr>
-        <w:t>OSPF d</w:t>
-      </w:r>
-      <w:r>
-        <w:rPr>
-          <w:rFonts w:ascii="Arial" w:hAnsi="Arial" w:cs="Arial"/>
-          <w:color w:val="000000" w:themeColor="text1"/>
-          <w:sz w:val="24"/>
-        </w:rPr>
-        <w:t xml:space="preserve">efault </w:t>
-      </w:r>
-      <w:r>
-        <w:rPr>
-          <w:rFonts w:ascii="Arial" w:hAnsi="Arial" w:cs="Arial"/>
-          <w:color w:val="000000" w:themeColor="text1"/>
-          <w:sz w:val="24"/>
-        </w:rPr>
-        <w:t>c</w:t>
-      </w:r>
-      <w:r>
-        <w:rPr>
-          <w:rFonts w:ascii="Arial" w:hAnsi="Arial" w:cs="Arial"/>
-          <w:color w:val="000000" w:themeColor="text1"/>
-          <w:sz w:val="24"/>
-        </w:rPr>
-        <w:t xml:space="preserve">ost </w:t>
-      </w:r>
-      <w:r>
-        <w:rPr>
-          <w:rFonts w:ascii="Arial" w:hAnsi="Arial" w:cs="Arial"/>
-          <w:color w:val="000000" w:themeColor="text1"/>
-          <w:sz w:val="24"/>
-        </w:rPr>
-        <w:t>m</w:t>
-      </w:r>
-      <w:r>
-        <w:rPr>
-          <w:rFonts w:ascii="Arial" w:hAnsi="Arial" w:cs="Arial"/>
-          <w:color w:val="000000" w:themeColor="text1"/>
-          <w:sz w:val="24"/>
-        </w:rPr>
-        <w:t>etric</w:t>
+          <w:color w:val="FF0000"/>
+          <w:sz w:val="24"/>
+        </w:rPr>
+      </w:pPr>
+      <w:r>
+        <w:rPr>
+          <w:rFonts w:ascii="Arial" w:hAnsi="Arial" w:cs="Arial"/>
+          <w:color w:val="FF0000"/>
+          <w:sz w:val="24"/>
+        </w:rPr>
+        <w:t xml:space="preserve">RIP will the route of router A to B using port S0 as RIP use the shortest number of hops. ICMP will take the route of router A to C to D to B as ICMP use the least cost, which mean taking the fastest bandwidth route and as the route of </w:t>
+      </w:r>
+      <w:r>
+        <w:rPr>
+          <w:rFonts w:ascii="Arial" w:hAnsi="Arial" w:cs="Arial"/>
+          <w:color w:val="FF0000"/>
+          <w:sz w:val="24"/>
+        </w:rPr>
+        <w:t>router A to C to D to B</w:t>
+      </w:r>
+      <w:r>
+        <w:rPr>
+          <w:rFonts w:ascii="Arial" w:hAnsi="Arial" w:cs="Arial"/>
+          <w:color w:val="FF0000"/>
+          <w:sz w:val="24"/>
+        </w:rPr>
+        <w:t xml:space="preserve"> use 10 Gbps cable compare to route of router A to B which use 2 Gbps will is slower, therefore </w:t>
+      </w:r>
+      <w:r>
+        <w:rPr>
+          <w:rFonts w:ascii="Arial" w:hAnsi="Arial" w:cs="Arial"/>
+          <w:color w:val="FF0000"/>
+          <w:sz w:val="24"/>
+        </w:rPr>
+        <w:t>route of router A to C to D to B</w:t>
+      </w:r>
+      <w:r>
+        <w:rPr>
+          <w:rFonts w:ascii="Arial" w:hAnsi="Arial" w:cs="Arial"/>
+          <w:color w:val="FF0000"/>
+          <w:sz w:val="24"/>
+        </w:rPr>
+        <w:t xml:space="preserve"> is used in OSPF.</w:t>
       </w:r>
     </w:p>
     <w:p>
@@ -5286,7 +5810,6 @@
           <w:tab w:val="left" w:pos="-1276"/>
         </w:tabs>
         <w:suppressAutoHyphens/>
-        <w:ind w:left="1134" w:hanging="1134"/>
         <w:jc w:val="both"/>
         <w:rPr>
           <w:rFonts w:ascii="Arial" w:hAnsi="Arial" w:cs="Arial"/>
@@ -5296,21 +5819,12 @@
       </w:pPr>
       <w:r>
         <w:rPr>
-          <w:rFonts w:ascii="Arial" w:hAnsi="Arial"/>
-          <w:snapToGrid/>
-          <w:sz w:val="24"/>
-        </w:rPr>
-        <w:br w:type="column"/>
-      </w:r>
-      <w:r>
-        <w:rPr>
           <w:rFonts w:ascii="Arial" w:hAnsi="Arial" w:cs="Arial"/>
           <w:b/>
           <w:color w:val="000000"/>
           <w:sz w:val="24"/>
           <w:u w:val="single"/>
         </w:rPr>
-        <w:lastRenderedPageBreak/>
         <w:t>QUESTION 3</w:t>
       </w:r>
       <w:r>
@@ -5516,15 +6030,16 @@
           <w:rFonts w:ascii="Arial" w:hAnsi="Arial" w:cs="Arial"/>
           <w:sz w:val="24"/>
           <w:szCs w:val="24"/>
-        </w:rPr>
-      </w:pPr>
-      <w:r>
-        <w:rPr>
-          <w:rFonts w:ascii="Arial" w:hAnsi="Arial" w:cs="Arial"/>
-          <w:sz w:val="24"/>
-          <w:szCs w:val="24"/>
           <w:lang w:val="en-US"/>
         </w:rPr>
+      </w:pPr>
+      <w:r>
+        <w:rPr>
+          <w:rFonts w:ascii="Arial" w:hAnsi="Arial" w:cs="Arial"/>
+          <w:sz w:val="24"/>
+          <w:szCs w:val="24"/>
+          <w:lang w:val="en-US"/>
+        </w:rPr>
         <w:t>(</w:t>
       </w:r>
       <w:proofErr w:type="spellStart"/>
@@ -5600,6 +6115,99 @@
           <w:lang w:val="en-US"/>
         </w:rPr>
         <w:t xml:space="preserve"> clearly.</w:t>
+      </w:r>
+    </w:p>
+    <w:p>
+      <w:pPr>
+        <w:tabs>
+          <w:tab w:val="left" w:pos="900"/>
+        </w:tabs>
+        <w:ind w:left="1620" w:hanging="720"/>
+        <w:jc w:val="both"/>
+        <w:rPr>
+          <w:rFonts w:ascii="Arial" w:hAnsi="Arial" w:cs="Arial"/>
+          <w:color w:val="FF0000"/>
+          <w:sz w:val="24"/>
+          <w:szCs w:val="24"/>
+        </w:rPr>
+      </w:pPr>
+      <w:r>
+        <w:rPr>
+          <w:rFonts w:ascii="Arial" w:hAnsi="Arial" w:cs="Arial"/>
+          <w:color w:val="FF0000"/>
+          <w:sz w:val="24"/>
+          <w:szCs w:val="24"/>
+        </w:rPr>
+        <w:t>Number of subnet bit: 3</w:t>
+      </w:r>
+    </w:p>
+    <w:p>
+      <w:pPr>
+        <w:tabs>
+          <w:tab w:val="left" w:pos="900"/>
+        </w:tabs>
+        <w:ind w:left="1620" w:hanging="720"/>
+        <w:jc w:val="both"/>
+        <w:rPr>
+          <w:rFonts w:ascii="Arial" w:hAnsi="Arial" w:cs="Arial"/>
+          <w:color w:val="FF0000"/>
+          <w:sz w:val="24"/>
+          <w:szCs w:val="24"/>
+        </w:rPr>
+      </w:pPr>
+      <w:r>
+        <w:rPr>
+          <w:rFonts w:ascii="Arial" w:hAnsi="Arial" w:cs="Arial"/>
+          <w:color w:val="FF0000"/>
+          <w:sz w:val="24"/>
+          <w:szCs w:val="24"/>
+        </w:rPr>
+        <w:t>(</w:t>
+      </w:r>
+      <w:r>
+        <w:rPr>
+          <w:rFonts w:ascii="Arial" w:hAnsi="Arial" w:cs="Arial"/>
+          <w:color w:val="FF0000"/>
+          <w:sz w:val="24"/>
+          <w:szCs w:val="24"/>
+        </w:rPr>
+        <w:t>2^3</w:t>
+      </w:r>
+      <w:r>
+        <w:rPr>
+          <w:rFonts w:ascii="Arial" w:hAnsi="Arial" w:cs="Arial"/>
+          <w:color w:val="FF0000"/>
+          <w:sz w:val="24"/>
+          <w:szCs w:val="24"/>
+        </w:rPr>
+        <w:t>)</w:t>
+      </w:r>
+      <w:r>
+        <w:rPr>
+          <w:rFonts w:ascii="Arial" w:hAnsi="Arial" w:cs="Arial"/>
+          <w:color w:val="FF0000"/>
+          <w:sz w:val="24"/>
+          <w:szCs w:val="24"/>
+        </w:rPr>
+        <w:t>-2</w:t>
+      </w:r>
+      <w:r>
+        <w:rPr>
+          <w:rFonts w:ascii="Arial" w:hAnsi="Arial" w:cs="Arial"/>
+          <w:color w:val="FF0000"/>
+          <w:sz w:val="24"/>
+          <w:szCs w:val="24"/>
+        </w:rPr>
+        <w:t xml:space="preserve">= </w:t>
+      </w:r>
+      <w:r>
+        <w:rPr>
+          <w:rFonts w:ascii="Arial" w:hAnsi="Arial" w:cs="Arial"/>
+          <w:color w:val="FF0000"/>
+          <w:sz w:val="24"/>
+          <w:szCs w:val="24"/>
+        </w:rPr>
+        <w:t>6</w:t>
       </w:r>
     </w:p>
     <w:p>
@@ -5718,6 +6326,7 @@
           <w:rFonts w:ascii="Arial" w:hAnsi="Arial" w:cs="Arial"/>
           <w:sz w:val="24"/>
           <w:szCs w:val="24"/>
+          <w:lang w:val="en-US"/>
         </w:rPr>
       </w:pPr>
       <w:r>
@@ -5762,6 +6371,48 @@
           <w:lang w:val="en-US"/>
         </w:rPr>
         <w:t xml:space="preserve"> clearly.</w:t>
+      </w:r>
+    </w:p>
+    <w:p>
+      <w:pPr>
+        <w:ind w:left="1350" w:hanging="450"/>
+        <w:jc w:val="both"/>
+        <w:rPr>
+          <w:rFonts w:ascii="Arial" w:hAnsi="Arial" w:cs="Arial"/>
+          <w:color w:val="FF0000"/>
+          <w:sz w:val="24"/>
+          <w:szCs w:val="24"/>
+        </w:rPr>
+      </w:pPr>
+      <w:r>
+        <w:rPr>
+          <w:rFonts w:ascii="Arial" w:hAnsi="Arial" w:cs="Arial"/>
+          <w:color w:val="FF0000"/>
+          <w:sz w:val="24"/>
+          <w:szCs w:val="24"/>
+        </w:rPr>
+        <w:t>8-3=5</w:t>
+      </w:r>
+    </w:p>
+    <w:p>
+      <w:pPr>
+        <w:ind w:left="1350" w:hanging="450"/>
+        <w:jc w:val="both"/>
+        <w:rPr>
+          <w:rFonts w:ascii="Arial" w:hAnsi="Arial" w:cs="Arial"/>
+          <w:color w:val="FF0000"/>
+          <w:sz w:val="24"/>
+          <w:szCs w:val="24"/>
+        </w:rPr>
+      </w:pPr>
+      <w:r>
+        <w:rPr>
+          <w:rFonts w:ascii="Arial" w:hAnsi="Arial" w:cs="Arial"/>
+          <w:color w:val="FF0000"/>
+          <w:sz w:val="24"/>
+          <w:szCs w:val="24"/>
+        </w:rPr>
+        <w:t>(2^5)-2=30</w:t>
       </w:r>
     </w:p>
     <w:p>
@@ -5854,23 +6505,48 @@
           <w:sz w:val="24"/>
           <w:szCs w:val="24"/>
         </w:rPr>
-        <w:t xml:space="preserve">e below. Assume that </w:t>
-      </w:r>
-      <w:r>
-        <w:rPr>
-          <w:rFonts w:ascii="Arial" w:hAnsi="Arial" w:cs="Arial"/>
-          <w:sz w:val="24"/>
-          <w:szCs w:val="24"/>
+        <w:t xml:space="preserve">e below. </w:t>
+      </w:r>
+      <w:r>
+        <w:rPr>
+          <w:rFonts w:ascii="Arial" w:hAnsi="Arial" w:cs="Arial"/>
+          <w:b/>
+          <w:bCs/>
+          <w:sz w:val="24"/>
+          <w:szCs w:val="24"/>
+          <w:highlight w:val="yellow"/>
+        </w:rPr>
+        <w:t xml:space="preserve">Assume that </w:t>
+      </w:r>
+      <w:r>
+        <w:rPr>
+          <w:rFonts w:ascii="Arial" w:hAnsi="Arial" w:cs="Arial"/>
+          <w:b/>
+          <w:bCs/>
+          <w:sz w:val="24"/>
+          <w:szCs w:val="24"/>
+          <w:highlight w:val="yellow"/>
         </w:rPr>
         <w:t xml:space="preserve">subnet zero and subnet all ones are </w:t>
       </w:r>
       <w:r>
         <w:rPr>
           <w:rFonts w:ascii="Arial" w:hAnsi="Arial" w:cs="Arial"/>
-          <w:sz w:val="24"/>
-          <w:szCs w:val="24"/>
-        </w:rPr>
-        <w:t>NOT allowed.  Show your working</w:t>
+          <w:b/>
+          <w:bCs/>
+          <w:sz w:val="24"/>
+          <w:szCs w:val="24"/>
+          <w:highlight w:val="yellow"/>
+        </w:rPr>
+        <w:t>NOT allowed</w:t>
+      </w:r>
+      <w:r>
+        <w:rPr>
+          <w:rFonts w:ascii="Arial" w:hAnsi="Arial" w:cs="Arial"/>
+          <w:sz w:val="24"/>
+          <w:szCs w:val="24"/>
+        </w:rPr>
+        <w:t>.  Show your working</w:t>
       </w:r>
       <w:r>
         <w:rPr>
@@ -6452,17 +7128,7 @@
                 <w:szCs w:val="24"/>
                 <w:lang w:eastAsia="zh-CN"/>
               </w:rPr>
-              <w:t>196.40.50.</w:t>
-            </w:r>
-            <w:r>
-              <w:rPr>
-                <w:rFonts w:ascii="Arial" w:hAnsi="Arial" w:cs="Arial"/>
-                <w:color w:val="FF0000"/>
-                <w:sz w:val="24"/>
-                <w:szCs w:val="24"/>
-                <w:lang w:eastAsia="zh-CN"/>
-              </w:rPr>
-              <w:t>64</w:t>
+              <w:t>196.40.50.64</w:t>
             </w:r>
           </w:p>
         </w:tc>
@@ -6629,17 +7295,7 @@
                 <w:szCs w:val="24"/>
                 <w:lang w:eastAsia="zh-CN"/>
               </w:rPr>
-              <w:t>196.40.50.</w:t>
-            </w:r>
-            <w:r>
-              <w:rPr>
-                <w:rFonts w:ascii="Arial" w:hAnsi="Arial" w:cs="Arial"/>
-                <w:color w:val="FF0000"/>
-                <w:sz w:val="24"/>
-                <w:szCs w:val="24"/>
-                <w:lang w:eastAsia="zh-CN"/>
-              </w:rPr>
-              <w:t>96</w:t>
+              <w:t>196.40.50.96</w:t>
             </w:r>
           </w:p>
         </w:tc>
@@ -6782,6 +7438,85 @@
     </w:p>
     <w:p>
       <w:pPr>
+        <w:pStyle w:val="ListParagraph"/>
+        <w:widowControl/>
+        <w:autoSpaceDE w:val="0"/>
+        <w:autoSpaceDN w:val="0"/>
+        <w:adjustRightInd w:val="0"/>
+        <w:ind w:left="990"/>
+        <w:jc w:val="both"/>
+        <w:rPr>
+          <w:rFonts w:ascii="Arial" w:hAnsi="Arial" w:cs="Arial"/>
+          <w:color w:val="FF0000"/>
+          <w:sz w:val="24"/>
+          <w:szCs w:val="24"/>
+        </w:rPr>
+      </w:pPr>
+      <w:r>
+        <w:rPr>
+          <w:rFonts w:ascii="Arial" w:hAnsi="Arial" w:cs="Arial"/>
+          <w:color w:val="FF0000"/>
+          <w:sz w:val="24"/>
+          <w:szCs w:val="24"/>
+        </w:rPr>
+        <w:t>255.255.255.11100000</w:t>
+      </w:r>
+      <w:r>
+        <w:rPr>
+          <w:rFonts w:ascii="Arial" w:hAnsi="Arial" w:cs="Arial"/>
+          <w:color w:val="FF0000"/>
+          <w:sz w:val="24"/>
+          <w:szCs w:val="24"/>
+        </w:rPr>
+        <w:t>(224)</w:t>
+      </w:r>
+    </w:p>
+    <w:p>
+      <w:pPr>
+        <w:pStyle w:val="ListParagraph"/>
+        <w:widowControl/>
+        <w:autoSpaceDE w:val="0"/>
+        <w:autoSpaceDN w:val="0"/>
+        <w:adjustRightInd w:val="0"/>
+        <w:ind w:left="990"/>
+        <w:jc w:val="both"/>
+        <w:rPr>
+          <w:rFonts w:ascii="Arial" w:hAnsi="Arial" w:cs="Arial"/>
+          <w:color w:val="FF0000"/>
+          <w:sz w:val="24"/>
+          <w:szCs w:val="24"/>
+        </w:rPr>
+      </w:pPr>
+      <w:r>
+        <w:rPr>
+          <w:rFonts w:ascii="Arial" w:hAnsi="Arial" w:cs="Arial"/>
+          <w:color w:val="FF0000"/>
+          <w:sz w:val="24"/>
+          <w:szCs w:val="24"/>
+        </w:rPr>
+        <w:t>Prefix</w:t>
+      </w:r>
+      <w:r>
+        <w:rPr>
+          <w:rFonts w:ascii="Arial" w:hAnsi="Arial" w:cs="Arial"/>
+          <w:color w:val="FF0000"/>
+          <w:sz w:val="24"/>
+          <w:szCs w:val="24"/>
+        </w:rPr>
+        <w:t>:</w:t>
+      </w:r>
+      <w:r>
+        <w:rPr>
+          <w:rFonts w:ascii="Arial" w:hAnsi="Arial" w:cs="Arial"/>
+          <w:color w:val="FF0000"/>
+          <w:sz w:val="24"/>
+          <w:szCs w:val="24"/>
+        </w:rPr>
+        <w:t xml:space="preserve"> /27</w:t>
+      </w:r>
+    </w:p>
+    <w:p>
+      <w:pPr>
         <w:widowControl/>
         <w:autoSpaceDE w:val="0"/>
         <w:autoSpaceDN w:val="0"/>
@@ -6828,34 +7563,6 @@
           <w:sz w:val="24"/>
           <w:u w:val="single"/>
         </w:rPr>
-        <w:br w:type="page"/>
-      </w:r>
-    </w:p>
-    <w:p>
-      <w:pPr>
-        <w:pStyle w:val="ListParagraph"/>
-        <w:widowControl/>
-        <w:autoSpaceDE w:val="0"/>
-        <w:autoSpaceDN w:val="0"/>
-        <w:adjustRightInd w:val="0"/>
-        <w:ind w:left="0"/>
-        <w:contextualSpacing/>
-        <w:jc w:val="both"/>
-        <w:rPr>
-          <w:rFonts w:ascii="Arial" w:hAnsi="Arial" w:cs="Arial"/>
-          <w:color w:val="000000"/>
-          <w:sz w:val="24"/>
-        </w:rPr>
-      </w:pPr>
-      <w:r>
-        <w:rPr>
-          <w:rFonts w:ascii="Arial" w:hAnsi="Arial" w:cs="Arial"/>
-          <w:b/>
-          <w:color w:val="000000"/>
-          <w:sz w:val="24"/>
-          <w:u w:val="single"/>
-        </w:rPr>
-        <w:lastRenderedPageBreak/>
         <w:t>QUESTION 3</w:t>
       </w:r>
       <w:r>
@@ -7047,7 +7754,7 @@
                     </pic:cNvPicPr>
                   </pic:nvPicPr>
                   <pic:blipFill>
-                    <a:blip r:embed="rId12">
+                    <a:blip r:embed="rId13">
                       <a:extLst>
                         <a:ext uri="{28A0092B-C50C-407E-A947-70E740481C1C}">
                           <a14:useLocalDpi xmlns:a14="http://schemas.microsoft.com/office/drawing/2010/main" val="0"/>
@@ -7365,7 +8072,7 @@
           <w:sz w:val="24"/>
           <w:szCs w:val="24"/>
         </w:rPr>
-        <w:t xml:space="preserve">.  Will the test </w:t>
+        <w:t xml:space="preserve">. Will the test </w:t>
       </w:r>
       <w:r>
         <w:rPr>
@@ -7374,6 +8081,42 @@
           <w:szCs w:val="24"/>
         </w:rPr>
         <w:t>be successful? Explain your answer.</w:t>
+      </w:r>
+    </w:p>
+    <w:p>
+      <w:pPr>
+        <w:pStyle w:val="ListParagraph"/>
+        <w:widowControl/>
+        <w:autoSpaceDE w:val="0"/>
+        <w:autoSpaceDN w:val="0"/>
+        <w:adjustRightInd w:val="0"/>
+        <w:ind w:left="990"/>
+        <w:contextualSpacing/>
+        <w:jc w:val="both"/>
+        <w:rPr>
+          <w:rFonts w:ascii="Arial" w:hAnsi="Arial" w:cs="Arial"/>
+          <w:color w:val="FF0000"/>
+          <w:sz w:val="24"/>
+          <w:szCs w:val="24"/>
+        </w:rPr>
+      </w:pPr>
+      <w:r>
+        <w:rPr>
+          <w:rFonts w:ascii="Arial" w:hAnsi="Arial" w:cs="Arial"/>
+          <w:color w:val="FF0000"/>
+          <w:sz w:val="24"/>
+          <w:szCs w:val="24"/>
+        </w:rPr>
+        <w:t>Ping 192.168.2.20</w:t>
+      </w:r>
+      <w:r>
+        <w:rPr>
+          <w:rFonts w:ascii="Arial" w:hAnsi="Arial" w:cs="Arial"/>
+          <w:color w:val="FF0000"/>
+          <w:sz w:val="24"/>
+          <w:szCs w:val="24"/>
+        </w:rPr>
+        <w:t>. The test is not successful as laptop A and laptop B is in 2 different VLAN</w:t>
       </w:r>
     </w:p>
     <w:p>
@@ -7702,6 +8445,99 @@
           <w:lang w:eastAsia="zh-CN"/>
         </w:rPr>
         <w:t>.</w:t>
+      </w:r>
+    </w:p>
+    <w:p>
+      <w:pPr>
+        <w:pStyle w:val="ListParagraph"/>
+        <w:widowControl/>
+        <w:tabs>
+          <w:tab w:val="left" w:pos="1080"/>
+        </w:tabs>
+        <w:autoSpaceDE w:val="0"/>
+        <w:autoSpaceDN w:val="0"/>
+        <w:adjustRightInd w:val="0"/>
+        <w:ind w:left="990"/>
+        <w:contextualSpacing/>
+        <w:jc w:val="both"/>
+        <w:rPr>
+          <w:rFonts w:ascii="Arial" w:hAnsi="Arial" w:cs="Arial"/>
+          <w:color w:val="FF0000"/>
+          <w:sz w:val="24"/>
+          <w:szCs w:val="24"/>
+        </w:rPr>
+      </w:pPr>
+      <w:r>
+        <w:rPr>
+          <w:rFonts w:ascii="Arial" w:hAnsi="Arial" w:cs="Arial"/>
+          <w:color w:val="FF0000"/>
+          <w:sz w:val="24"/>
+          <w:szCs w:val="24"/>
+          <w:lang w:eastAsia="zh-CN"/>
+        </w:rPr>
+        <w:t xml:space="preserve">The switches could configure a VLAN trunk. This will allow switch 1 and 2 to exchange VLAN information and link VLAN2 of </w:t>
+      </w:r>
+      <w:r>
+        <w:rPr>
+          <w:rFonts w:ascii="Arial" w:hAnsi="Arial" w:cs="Arial"/>
+          <w:color w:val="FF0000"/>
+          <w:sz w:val="24"/>
+          <w:szCs w:val="24"/>
+          <w:lang w:eastAsia="zh-CN"/>
+        </w:rPr>
+        <w:t>switch 1 and 2</w:t>
+      </w:r>
+      <w:r>
+        <w:rPr>
+          <w:rFonts w:ascii="Arial" w:hAnsi="Arial" w:cs="Arial"/>
+          <w:color w:val="FF0000"/>
+          <w:sz w:val="24"/>
+          <w:szCs w:val="24"/>
+          <w:lang w:eastAsia="zh-CN"/>
+        </w:rPr>
+        <w:t xml:space="preserve"> which allow laptop B which is </w:t>
+      </w:r>
+      <w:r>
+        <w:rPr>
+          <w:rFonts w:ascii="Arial" w:hAnsi="Arial" w:cs="Arial"/>
+          <w:color w:val="FF0000"/>
+          <w:sz w:val="24"/>
+          <w:szCs w:val="24"/>
+          <w:lang w:eastAsia="zh-CN"/>
+        </w:rPr>
+        <w:t>linked</w:t>
+      </w:r>
+      <w:r>
+        <w:rPr>
+          <w:rFonts w:ascii="Arial" w:hAnsi="Arial" w:cs="Arial"/>
+          <w:color w:val="FF0000"/>
+          <w:sz w:val="24"/>
+          <w:szCs w:val="24"/>
+          <w:lang w:eastAsia="zh-CN"/>
+        </w:rPr>
+        <w:t xml:space="preserve"> to Switch 1 to access the internet which is </w:t>
+      </w:r>
+      <w:proofErr w:type="gramStart"/>
+      <w:r>
+        <w:rPr>
+          <w:rFonts w:ascii="Arial" w:hAnsi="Arial" w:cs="Arial"/>
+          <w:color w:val="FF0000"/>
+          <w:sz w:val="24"/>
+          <w:szCs w:val="24"/>
+          <w:lang w:eastAsia="zh-CN"/>
+        </w:rPr>
+        <w:t>link</w:t>
+      </w:r>
+      <w:proofErr w:type="gramEnd"/>
+      <w:r>
+        <w:rPr>
+          <w:rFonts w:ascii="Arial" w:hAnsi="Arial" w:cs="Arial"/>
+          <w:color w:val="FF0000"/>
+          <w:sz w:val="24"/>
+          <w:szCs w:val="24"/>
+          <w:lang w:eastAsia="zh-CN"/>
+        </w:rPr>
+        <w:t xml:space="preserve"> to switch 2</w:t>
       </w:r>
     </w:p>
     <w:p>
@@ -7901,6 +8737,113 @@
       <w:pPr>
         <w:pStyle w:val="ListParagraph"/>
         <w:widowControl/>
+        <w:autoSpaceDE w:val="0"/>
+        <w:autoSpaceDN w:val="0"/>
+        <w:adjustRightInd w:val="0"/>
+        <w:ind w:left="990"/>
+        <w:contextualSpacing/>
+        <w:jc w:val="both"/>
+        <w:rPr>
+          <w:rFonts w:ascii="Arial" w:hAnsi="Arial" w:cs="Arial"/>
+          <w:color w:val="FF0000"/>
+          <w:sz w:val="24"/>
+          <w:szCs w:val="24"/>
+          <w:lang w:eastAsia="zh-CN"/>
+        </w:rPr>
+      </w:pPr>
+      <w:r>
+        <w:rPr>
+          <w:rFonts w:ascii="Arial" w:hAnsi="Arial" w:cs="Arial"/>
+          <w:color w:val="FF0000"/>
+          <w:sz w:val="24"/>
+          <w:szCs w:val="24"/>
+          <w:lang w:eastAsia="zh-CN"/>
+        </w:rPr>
+        <w:t>Command: Ipconfig/all</w:t>
+      </w:r>
+    </w:p>
+    <w:p>
+      <w:pPr>
+        <w:pStyle w:val="ListParagraph"/>
+        <w:widowControl/>
+        <w:autoSpaceDE w:val="0"/>
+        <w:autoSpaceDN w:val="0"/>
+        <w:adjustRightInd w:val="0"/>
+        <w:ind w:left="990"/>
+        <w:contextualSpacing/>
+        <w:jc w:val="both"/>
+        <w:rPr>
+          <w:rFonts w:ascii="Arial" w:hAnsi="Arial" w:cs="Arial"/>
+          <w:color w:val="FF0000"/>
+          <w:sz w:val="24"/>
+          <w:szCs w:val="24"/>
+        </w:rPr>
+      </w:pPr>
+      <w:r>
+        <w:rPr>
+          <w:rFonts w:ascii="Arial" w:hAnsi="Arial" w:cs="Arial"/>
+          <w:color w:val="FF0000"/>
+          <w:sz w:val="24"/>
+          <w:szCs w:val="24"/>
+          <w:lang w:eastAsia="zh-CN"/>
+        </w:rPr>
+        <w:t xml:space="preserve">Result: it will show </w:t>
+      </w:r>
+      <w:r>
+        <w:rPr>
+          <w:rFonts w:ascii="Arial" w:hAnsi="Arial" w:cs="Arial"/>
+          <w:color w:val="FF0000"/>
+          <w:sz w:val="24"/>
+          <w:szCs w:val="24"/>
+          <w:lang w:eastAsia="zh-CN"/>
+        </w:rPr>
+        <w:t>all</w:t>
+      </w:r>
+      <w:r>
+        <w:rPr>
+          <w:rFonts w:ascii="Arial" w:hAnsi="Arial" w:cs="Arial"/>
+          <w:color w:val="FF0000"/>
+          <w:sz w:val="24"/>
+          <w:szCs w:val="24"/>
+          <w:lang w:eastAsia="zh-CN"/>
+        </w:rPr>
+        <w:t xml:space="preserve"> </w:t>
+      </w:r>
+      <w:r>
+        <w:rPr>
+          <w:rFonts w:ascii="Arial" w:hAnsi="Arial" w:cs="Arial"/>
+          <w:color w:val="FF0000"/>
+          <w:sz w:val="24"/>
+          <w:szCs w:val="24"/>
+          <w:lang w:eastAsia="zh-CN"/>
+        </w:rPr>
+        <w:t>network configuration</w:t>
+      </w:r>
+      <w:r>
+        <w:rPr>
+          <w:rFonts w:ascii="Arial" w:hAnsi="Arial" w:cs="Arial"/>
+          <w:color w:val="FF0000"/>
+          <w:sz w:val="24"/>
+          <w:szCs w:val="24"/>
+          <w:lang w:eastAsia="zh-CN"/>
+        </w:rPr>
+        <w:t xml:space="preserve">, including the default gateway, which should be </w:t>
+      </w:r>
+      <w:r>
+        <w:rPr>
+          <w:rFonts w:ascii="Arial" w:hAnsi="Arial" w:cs="Arial"/>
+          <w:color w:val="FF0000"/>
+          <w:sz w:val="24"/>
+          <w:szCs w:val="24"/>
+          <w:lang w:eastAsia="zh-CN"/>
+        </w:rPr>
+        <w:t>192.168.2.1</w:t>
+      </w:r>
+    </w:p>
+    <w:p>
+      <w:pPr>
+        <w:pStyle w:val="ListParagraph"/>
+        <w:widowControl/>
         <w:tabs>
           <w:tab w:val="left" w:pos="720"/>
         </w:tabs>
@@ -8118,6 +9061,55 @@
       <w:pPr>
         <w:pStyle w:val="ListParagraph"/>
         <w:widowControl/>
+        <w:autoSpaceDE w:val="0"/>
+        <w:autoSpaceDN w:val="0"/>
+        <w:adjustRightInd w:val="0"/>
+        <w:ind w:left="990"/>
+        <w:contextualSpacing/>
+        <w:jc w:val="both"/>
+        <w:rPr>
+          <w:rFonts w:ascii="Arial" w:hAnsi="Arial" w:cs="Arial"/>
+          <w:sz w:val="24"/>
+          <w:szCs w:val="24"/>
+        </w:rPr>
+      </w:pPr>
+      <w:r>
+        <w:rPr>
+          <w:rFonts w:ascii="Arial" w:hAnsi="Arial" w:cs="Arial"/>
+          <w:color w:val="FF0000"/>
+          <w:sz w:val="24"/>
+          <w:szCs w:val="24"/>
+          <w:lang w:eastAsia="zh-CN"/>
+        </w:rPr>
+        <w:t>Configure inter-</w:t>
+      </w:r>
+      <w:proofErr w:type="spellStart"/>
+      <w:r>
+        <w:rPr>
+          <w:rFonts w:ascii="Arial" w:hAnsi="Arial" w:cs="Arial"/>
+          <w:color w:val="FF0000"/>
+          <w:sz w:val="24"/>
+          <w:szCs w:val="24"/>
+          <w:lang w:eastAsia="zh-CN"/>
+        </w:rPr>
+        <w:t>vlan</w:t>
+      </w:r>
+      <w:proofErr w:type="spellEnd"/>
+      <w:r>
+        <w:rPr>
+          <w:rFonts w:ascii="Arial" w:hAnsi="Arial" w:cs="Arial"/>
+          <w:color w:val="FF0000"/>
+          <w:sz w:val="24"/>
+          <w:szCs w:val="24"/>
+          <w:lang w:eastAsia="zh-CN"/>
+        </w:rPr>
+        <w:t xml:space="preserve"> routing for both switch, this enable 2 different VLAN to route to each other.</w:t>
+      </w:r>
+    </w:p>
+    <w:p>
+      <w:pPr>
+        <w:pStyle w:val="ListParagraph"/>
+        <w:widowControl/>
         <w:tabs>
           <w:tab w:val="left" w:pos="720"/>
         </w:tabs>
@@ -8194,28 +9186,6 @@
           <w:sz w:val="24"/>
           <w:u w:val="single"/>
         </w:rPr>
-        <w:br w:type="page"/>
-      </w:r>
-    </w:p>
-    <w:p>
-      <w:pPr>
-        <w:pStyle w:val="ListParagraph"/>
-        <w:ind w:left="0"/>
-        <w:rPr>
-          <w:rFonts w:ascii="Arial" w:hAnsi="Arial" w:cs="Arial"/>
-          <w:color w:val="000000"/>
-          <w:sz w:val="24"/>
-        </w:rPr>
-      </w:pPr>
-      <w:r>
-        <w:rPr>
-          <w:rFonts w:ascii="Arial" w:hAnsi="Arial" w:cs="Arial"/>
-          <w:b/>
-          <w:color w:val="000000"/>
-          <w:sz w:val="24"/>
-          <w:u w:val="single"/>
-        </w:rPr>
-        <w:lastRenderedPageBreak/>
         <w:t>QUESTION 4</w:t>
       </w:r>
       <w:r>
@@ -8817,6 +9787,78 @@
       <w:pPr>
         <w:tabs>
           <w:tab w:val="left" w:pos="-1276"/>
+          <w:tab w:val="left" w:pos="450"/>
+        </w:tabs>
+        <w:suppressAutoHyphens/>
+        <w:ind w:left="450"/>
+        <w:jc w:val="both"/>
+        <w:rPr>
+          <w:rFonts w:ascii="Arial" w:hAnsi="Arial" w:cs="Arial"/>
+          <w:color w:val="FF0000"/>
+          <w:sz w:val="24"/>
+        </w:rPr>
+      </w:pPr>
+      <w:r>
+        <w:rPr>
+          <w:rFonts w:ascii="Arial" w:hAnsi="Arial" w:cs="Arial"/>
+          <w:color w:val="FF0000"/>
+          <w:sz w:val="24"/>
+        </w:rPr>
+        <w:t xml:space="preserve">AD provides a directory service </w:t>
+      </w:r>
+      <w:r>
+        <w:rPr>
+          <w:rFonts w:ascii="Arial" w:hAnsi="Arial" w:cs="Arial"/>
+          <w:color w:val="FF0000"/>
+          <w:sz w:val="24"/>
+        </w:rPr>
+        <w:t>to the system</w:t>
+      </w:r>
+      <w:r>
+        <w:rPr>
+          <w:rFonts w:ascii="Arial" w:hAnsi="Arial" w:cs="Arial"/>
+          <w:color w:val="FF0000"/>
+          <w:sz w:val="24"/>
+        </w:rPr>
+        <w:t xml:space="preserve">           </w:t>
+      </w:r>
+    </w:p>
+    <w:p>
+      <w:pPr>
+        <w:tabs>
+          <w:tab w:val="left" w:pos="-1276"/>
+          <w:tab w:val="left" w:pos="450"/>
+        </w:tabs>
+        <w:suppressAutoHyphens/>
+        <w:ind w:left="450"/>
+        <w:jc w:val="both"/>
+        <w:rPr>
+          <w:rFonts w:ascii="Arial" w:hAnsi="Arial" w:cs="Arial"/>
+          <w:color w:val="FF0000"/>
+          <w:sz w:val="24"/>
+        </w:rPr>
+      </w:pPr>
+      <w:r>
+        <w:rPr>
+          <w:rFonts w:ascii="Arial" w:hAnsi="Arial" w:cs="Arial"/>
+          <w:color w:val="FF0000"/>
+          <w:sz w:val="24"/>
+        </w:rPr>
+        <w:t>O</w:t>
+      </w:r>
+      <w:r>
+        <w:rPr>
+          <w:rFonts w:ascii="Arial" w:hAnsi="Arial" w:cs="Arial"/>
+          <w:color w:val="FF0000"/>
+          <w:sz w:val="24"/>
+        </w:rPr>
+        <w:t>bjective : provide simplified and efficient system administration</w:t>
+      </w:r>
+    </w:p>
+    <w:p>
+      <w:pPr>
+        <w:tabs>
+          <w:tab w:val="left" w:pos="-1276"/>
           <w:tab w:val="left" w:pos="1701"/>
           <w:tab w:val="left" w:pos="7920"/>
         </w:tabs>
@@ -8921,7 +9963,89 @@
           <w:color w:val="000000"/>
           <w:sz w:val="24"/>
         </w:rPr>
-        <w:t>domain, tree and forest.</w:t>
+        <w:t xml:space="preserve">domain, </w:t>
+      </w:r>
+      <w:proofErr w:type="gramStart"/>
+      <w:r>
+        <w:rPr>
+          <w:rFonts w:ascii="Arial" w:hAnsi="Arial" w:cs="Arial"/>
+          <w:color w:val="000000"/>
+          <w:sz w:val="24"/>
+        </w:rPr>
+        <w:t>tree</w:t>
+      </w:r>
+      <w:proofErr w:type="gramEnd"/>
+      <w:r>
+        <w:rPr>
+          <w:rFonts w:ascii="Arial" w:hAnsi="Arial" w:cs="Arial"/>
+          <w:color w:val="000000"/>
+          <w:sz w:val="24"/>
+        </w:rPr>
+        <w:t xml:space="preserve"> and forest.</w:t>
+      </w:r>
+    </w:p>
+    <w:p>
+      <w:pPr>
+        <w:tabs>
+          <w:tab w:val="left" w:pos="-1276"/>
+        </w:tabs>
+        <w:suppressAutoHyphens/>
+        <w:ind w:left="450" w:hanging="450"/>
+        <w:jc w:val="both"/>
+        <w:rPr>
+          <w:rFonts w:ascii="Arial" w:hAnsi="Arial" w:cs="Arial"/>
+          <w:color w:val="000000"/>
+          <w:sz w:val="24"/>
+        </w:rPr>
+      </w:pPr>
+      <w:r>
+        <w:rPr>
+          <w:rFonts w:ascii="Arial" w:hAnsi="Arial" w:cs="Arial"/>
+          <w:color w:val="000000"/>
+          <w:sz w:val="24"/>
+        </w:rPr>
+        <w:tab/>
+      </w:r>
+      <w:r>
+        <w:rPr>
+          <w:noProof/>
+          <w:snapToGrid/>
+        </w:rPr>
+        <w:drawing>
+          <wp:inline distT="0" distB="0" distL="0" distR="0" wp14:anchorId="20B60558" wp14:editId="245DD824">
+            <wp:extent cx="4861560" cy="2811106"/>
+            <wp:effectExtent l="0" t="0" r="0" b="8890"/>
+            <wp:docPr id="4" name="Picture 4"/>
+            <wp:cNvGraphicFramePr>
+              <a:graphicFrameLocks xmlns:a="http://schemas.openxmlformats.org/drawingml/2006/main" noChangeAspect="1"/>
+            </wp:cNvGraphicFramePr>
+            <a:graphic xmlns:a="http://schemas.openxmlformats.org/drawingml/2006/main">
+              <a:graphicData uri="http://schemas.openxmlformats.org/drawingml/2006/picture">
+                <pic:pic xmlns:pic="http://schemas.openxmlformats.org/drawingml/2006/picture">
+                  <pic:nvPicPr>
+                    <pic:cNvPr id="1" name=""/>
+                    <pic:cNvPicPr/>
+                  </pic:nvPicPr>
+                  <pic:blipFill>
+                    <a:blip r:embed="rId14"/>
+                    <a:stretch>
+                      <a:fillRect/>
+                    </a:stretch>
+                  </pic:blipFill>
+                  <pic:spPr>
+                    <a:xfrm>
+                      <a:off x="0" y="0"/>
+                      <a:ext cx="4871217" cy="2816690"/>
+                    </a:xfrm>
+                    <a:prstGeom prst="rect">
+                      <a:avLst/>
+                    </a:prstGeom>
+                  </pic:spPr>
+                </pic:pic>
+              </a:graphicData>
+            </a:graphic>
+          </wp:inline>
+        </w:drawing>
       </w:r>
     </w:p>
     <w:p>
@@ -8973,6 +10097,248 @@
     </w:p>
     <w:p>
       <w:pPr>
+        <w:pStyle w:val="ListParagraph"/>
+        <w:numPr>
+          <w:ilvl w:val="0"/>
+          <w:numId w:val="23"/>
+        </w:numPr>
+        <w:tabs>
+          <w:tab w:val="left" w:pos="-1276"/>
+        </w:tabs>
+        <w:suppressAutoHyphens/>
+        <w:jc w:val="both"/>
+        <w:rPr>
+          <w:rFonts w:ascii="Arial" w:hAnsi="Arial" w:cs="Arial"/>
+          <w:color w:val="000000"/>
+          <w:sz w:val="24"/>
+        </w:rPr>
+      </w:pPr>
+      <w:r>
+        <w:rPr>
+          <w:rFonts w:ascii="Arial" w:hAnsi="Arial" w:cs="Arial"/>
+          <w:color w:val="000000"/>
+          <w:sz w:val="24"/>
+        </w:rPr>
+        <w:lastRenderedPageBreak/>
+        <w:t xml:space="preserve">With reference to the AD structure you have proposed, suggest </w:t>
+      </w:r>
+      <w:r>
+        <w:rPr>
+          <w:rFonts w:ascii="Arial" w:hAnsi="Arial" w:cs="Arial"/>
+          <w:color w:val="000000"/>
+          <w:sz w:val="24"/>
+        </w:rPr>
+        <w:t xml:space="preserve">the </w:t>
+      </w:r>
+      <w:r>
+        <w:rPr>
+          <w:rFonts w:ascii="Arial" w:hAnsi="Arial" w:cs="Arial"/>
+          <w:color w:val="000000"/>
+          <w:sz w:val="24"/>
+        </w:rPr>
+        <w:t>suitable location(s) where the domain controller(s) should be installed. Explain and justify your answer.</w:t>
+      </w:r>
+    </w:p>
+    <w:p>
+      <w:pPr>
+        <w:tabs>
+          <w:tab w:val="left" w:pos="-1276"/>
+        </w:tabs>
+        <w:suppressAutoHyphens/>
+        <w:ind w:left="720"/>
+        <w:jc w:val="both"/>
+        <w:rPr>
+          <w:rFonts w:ascii="Arial" w:hAnsi="Arial" w:cs="Arial"/>
+          <w:color w:val="FF0000"/>
+          <w:sz w:val="24"/>
+        </w:rPr>
+      </w:pPr>
+      <w:r>
+        <w:rPr>
+          <w:rFonts w:ascii="Arial" w:hAnsi="Arial" w:cs="Arial"/>
+          <w:color w:val="FF0000"/>
+          <w:sz w:val="24"/>
+        </w:rPr>
+        <w:t>There should be 6 domain controllers as there is 6 domains</w:t>
+      </w:r>
+    </w:p>
+    <w:p>
+      <w:pPr>
+        <w:tabs>
+          <w:tab w:val="left" w:pos="-1276"/>
+        </w:tabs>
+        <w:suppressAutoHyphens/>
+        <w:jc w:val="right"/>
+        <w:rPr>
+          <w:rFonts w:ascii="Arial" w:hAnsi="Arial" w:cs="Arial"/>
+          <w:color w:val="000000"/>
+          <w:sz w:val="24"/>
+        </w:rPr>
+      </w:pPr>
+      <w:r>
+        <w:rPr>
+          <w:rFonts w:ascii="Arial" w:hAnsi="Arial" w:cs="Arial"/>
+          <w:color w:val="000000"/>
+          <w:sz w:val="24"/>
+        </w:rPr>
+        <w:t>(2 marks)</w:t>
+      </w:r>
+    </w:p>
+    <w:p>
+      <w:pPr>
+        <w:tabs>
+          <w:tab w:val="left" w:pos="-1276"/>
+        </w:tabs>
+        <w:suppressAutoHyphens/>
+        <w:jc w:val="right"/>
+        <w:rPr>
+          <w:rFonts w:ascii="Arial" w:hAnsi="Arial" w:cs="Arial"/>
+          <w:color w:val="000000"/>
+          <w:sz w:val="24"/>
+        </w:rPr>
+      </w:pPr>
+    </w:p>
+    <w:p>
+      <w:pPr>
+        <w:ind w:left="450" w:hanging="450"/>
+        <w:jc w:val="both"/>
+        <w:rPr>
+          <w:rFonts w:ascii="Arial" w:hAnsi="Arial" w:cs="Arial"/>
+          <w:sz w:val="24"/>
+          <w:szCs w:val="24"/>
+        </w:rPr>
+      </w:pPr>
+      <w:r>
+        <w:rPr>
+          <w:rFonts w:ascii="Arial" w:hAnsi="Arial" w:cs="Arial"/>
+          <w:sz w:val="24"/>
+          <w:szCs w:val="24"/>
+        </w:rPr>
+        <w:t xml:space="preserve">(d) </w:t>
+      </w:r>
+      <w:r>
+        <w:rPr>
+          <w:rFonts w:ascii="Arial" w:hAnsi="Arial" w:cs="Arial"/>
+          <w:sz w:val="24"/>
+          <w:szCs w:val="24"/>
+        </w:rPr>
+        <w:tab/>
+        <w:t xml:space="preserve">During the process of </w:t>
+      </w:r>
+      <w:r>
+        <w:rPr>
+          <w:rFonts w:ascii="Arial" w:hAnsi="Arial" w:cs="Arial"/>
+          <w:sz w:val="24"/>
+          <w:szCs w:val="24"/>
+        </w:rPr>
+        <w:t xml:space="preserve">the </w:t>
+      </w:r>
+      <w:r>
+        <w:rPr>
+          <w:rFonts w:ascii="Arial" w:hAnsi="Arial" w:cs="Arial"/>
+          <w:sz w:val="24"/>
+          <w:szCs w:val="24"/>
+        </w:rPr>
+        <w:t xml:space="preserve">merger, one of the domain controllers failed. All users were unable to log on </w:t>
+      </w:r>
+      <w:r>
+        <w:rPr>
+          <w:rFonts w:ascii="Arial" w:hAnsi="Arial" w:cs="Arial"/>
+          <w:sz w:val="24"/>
+          <w:szCs w:val="24"/>
+        </w:rPr>
+        <w:t>to the network to acc</w:t>
+      </w:r>
+      <w:r>
+        <w:rPr>
+          <w:rFonts w:ascii="Arial" w:hAnsi="Arial" w:cs="Arial"/>
+          <w:sz w:val="24"/>
+          <w:szCs w:val="24"/>
+        </w:rPr>
+        <w:t xml:space="preserve">ess network resources. Suggest </w:t>
+      </w:r>
+      <w:r>
+        <w:rPr>
+          <w:rFonts w:ascii="Arial" w:hAnsi="Arial" w:cs="Arial"/>
+          <w:sz w:val="24"/>
+          <w:szCs w:val="24"/>
+          <w:u w:val="single"/>
+        </w:rPr>
+        <w:t>ONE</w:t>
+      </w:r>
+      <w:r>
+        <w:rPr>
+          <w:rFonts w:ascii="Arial" w:hAnsi="Arial" w:cs="Arial"/>
+          <w:sz w:val="24"/>
+          <w:szCs w:val="24"/>
+        </w:rPr>
+        <w:t xml:space="preserve"> way to improve the reliability of the network.</w:t>
+      </w:r>
+    </w:p>
+    <w:p>
+      <w:pPr>
+        <w:ind w:left="450" w:hanging="450"/>
+        <w:jc w:val="both"/>
+        <w:rPr>
+          <w:rFonts w:ascii="Arial" w:hAnsi="Arial" w:cs="Arial"/>
+          <w:color w:val="FF0000"/>
+          <w:sz w:val="24"/>
+          <w:szCs w:val="24"/>
+        </w:rPr>
+      </w:pPr>
+      <w:r>
+        <w:rPr>
+          <w:rFonts w:ascii="Arial" w:hAnsi="Arial" w:cs="Arial"/>
+          <w:sz w:val="24"/>
+          <w:szCs w:val="24"/>
+        </w:rPr>
+        <w:tab/>
+      </w:r>
+      <w:r>
+        <w:rPr>
+          <w:rFonts w:ascii="Arial" w:hAnsi="Arial" w:cs="Arial"/>
+          <w:color w:val="FF0000"/>
+          <w:sz w:val="24"/>
+          <w:szCs w:val="24"/>
+        </w:rPr>
+        <w:t>Have 2 domain controllers for each domain, 1 controller will be use as a backup which will only be used when the main controller is down/failed</w:t>
+      </w:r>
+    </w:p>
+    <w:p>
+      <w:pPr>
+        <w:ind w:left="360"/>
+        <w:jc w:val="right"/>
+        <w:rPr>
+          <w:rFonts w:ascii="Arial" w:hAnsi="Arial" w:cs="Arial"/>
+          <w:sz w:val="24"/>
+          <w:szCs w:val="24"/>
+        </w:rPr>
+      </w:pPr>
+      <w:r>
+        <w:rPr>
+          <w:rFonts w:ascii="Arial" w:hAnsi="Arial" w:cs="Arial"/>
+          <w:sz w:val="24"/>
+          <w:szCs w:val="24"/>
+        </w:rPr>
+        <w:t>(2 marks)</w:t>
+      </w:r>
+    </w:p>
+    <w:p>
+      <w:pPr>
+        <w:tabs>
+          <w:tab w:val="left" w:pos="-1276"/>
+        </w:tabs>
+        <w:suppressAutoHyphens/>
+        <w:jc w:val="both"/>
+        <w:rPr>
+          <w:rFonts w:ascii="Arial" w:hAnsi="Arial" w:cs="Arial"/>
+          <w:color w:val="000000"/>
+          <w:sz w:val="24"/>
+        </w:rPr>
+      </w:pPr>
+    </w:p>
+    <w:p>
+      <w:pPr>
         <w:tabs>
           <w:tab w:val="left" w:pos="-1276"/>
         </w:tabs>
@@ -8991,15 +10357,7 @@
           <w:color w:val="000000"/>
           <w:sz w:val="24"/>
         </w:rPr>
-        <w:t>(c</w:t>
-      </w:r>
-      <w:r>
-        <w:rPr>
-          <w:rFonts w:ascii="Arial" w:hAnsi="Arial" w:cs="Arial"/>
-          <w:color w:val="000000"/>
-          <w:sz w:val="24"/>
-        </w:rPr>
-        <w:t>)</w:t>
+        <w:t>(e)</w:t>
       </w:r>
       <w:r>
         <w:rPr>
@@ -9015,23 +10373,121 @@
           <w:color w:val="000000"/>
           <w:sz w:val="24"/>
         </w:rPr>
-        <w:t xml:space="preserve">With </w:t>
-      </w:r>
-      <w:r>
-        <w:rPr>
-          <w:rFonts w:ascii="Arial" w:hAnsi="Arial" w:cs="Arial"/>
-          <w:color w:val="000000"/>
-          <w:sz w:val="24"/>
-        </w:rPr>
-        <w:t>reference to the AD structure you hav</w:t>
-      </w:r>
-      <w:r>
-        <w:rPr>
-          <w:rFonts w:ascii="Arial" w:hAnsi="Arial" w:cs="Arial"/>
-          <w:color w:val="000000"/>
-          <w:sz w:val="24"/>
-        </w:rPr>
-        <w:t xml:space="preserve">e proposed, suggest </w:t>
+        <w:t xml:space="preserve">After the </w:t>
+      </w:r>
+      <w:r>
+        <w:rPr>
+          <w:rFonts w:ascii="Arial" w:hAnsi="Arial" w:cs="Arial"/>
+          <w:color w:val="000000"/>
+          <w:sz w:val="24"/>
+        </w:rPr>
+        <w:t xml:space="preserve">successful </w:t>
+      </w:r>
+      <w:r>
+        <w:rPr>
+          <w:rFonts w:ascii="Arial" w:hAnsi="Arial" w:cs="Arial"/>
+          <w:color w:val="000000"/>
+          <w:sz w:val="24"/>
+        </w:rPr>
+        <w:t>merger, th</w:t>
+      </w:r>
+      <w:r>
+        <w:rPr>
+          <w:rFonts w:ascii="Arial" w:hAnsi="Arial" w:cs="Arial"/>
+          <w:color w:val="000000"/>
+          <w:sz w:val="24"/>
+        </w:rPr>
+        <w:t xml:space="preserve">ere is a request to allow </w:t>
+      </w:r>
+      <w:r>
+        <w:rPr>
+          <w:rFonts w:ascii="Arial" w:hAnsi="Arial" w:cs="Arial"/>
+          <w:color w:val="000000"/>
+          <w:sz w:val="24"/>
+        </w:rPr>
+        <w:t xml:space="preserve">access to a shared printer located at Freeware domain for </w:t>
+      </w:r>
+      <w:r>
+        <w:rPr>
+          <w:rFonts w:ascii="Arial" w:hAnsi="Arial" w:cs="Arial"/>
+          <w:color w:val="000000"/>
+          <w:sz w:val="24"/>
+        </w:rPr>
+        <w:t xml:space="preserve">all Sales users in both Freeware and </w:t>
+      </w:r>
+      <w:proofErr w:type="spellStart"/>
+      <w:r>
+        <w:rPr>
+          <w:rFonts w:ascii="Arial" w:hAnsi="Arial" w:cs="Arial"/>
+          <w:color w:val="000000"/>
+          <w:sz w:val="24"/>
+        </w:rPr>
+        <w:t>Payware</w:t>
+      </w:r>
+      <w:proofErr w:type="spellEnd"/>
+      <w:r>
+        <w:rPr>
+          <w:rFonts w:ascii="Arial" w:hAnsi="Arial" w:cs="Arial"/>
+          <w:color w:val="000000"/>
+          <w:sz w:val="24"/>
+        </w:rPr>
+        <w:t xml:space="preserve"> </w:t>
+      </w:r>
+      <w:r>
+        <w:rPr>
+          <w:rFonts w:ascii="Arial" w:hAnsi="Arial" w:cs="Arial"/>
+          <w:color w:val="000000"/>
+          <w:sz w:val="24"/>
+        </w:rPr>
+        <w:t>domains</w:t>
+      </w:r>
+      <w:r>
+        <w:rPr>
+          <w:rFonts w:ascii="Arial" w:hAnsi="Arial" w:cs="Arial"/>
+          <w:color w:val="000000"/>
+          <w:sz w:val="24"/>
+        </w:rPr>
+        <w:t>. This printer</w:t>
+      </w:r>
+      <w:r>
+        <w:rPr>
+          <w:rFonts w:ascii="Arial" w:hAnsi="Arial" w:cs="Arial"/>
+          <w:color w:val="000000"/>
+          <w:sz w:val="24"/>
+        </w:rPr>
+        <w:t xml:space="preserve"> </w:t>
+      </w:r>
+      <w:r>
+        <w:rPr>
+          <w:rFonts w:ascii="Arial" w:hAnsi="Arial" w:cs="Arial"/>
+          <w:color w:val="000000"/>
+          <w:sz w:val="24"/>
+        </w:rPr>
+        <w:t xml:space="preserve">is </w:t>
+      </w:r>
+      <w:r>
+        <w:rPr>
+          <w:rFonts w:ascii="Arial" w:hAnsi="Arial" w:cs="Arial"/>
+          <w:color w:val="000000"/>
+          <w:sz w:val="24"/>
+        </w:rPr>
+        <w:t xml:space="preserve">located </w:t>
+      </w:r>
+      <w:r>
+        <w:rPr>
+          <w:rFonts w:ascii="Arial" w:hAnsi="Arial" w:cs="Arial"/>
+          <w:color w:val="000000"/>
+          <w:sz w:val="24"/>
+        </w:rPr>
+        <w:t>at</w:t>
+      </w:r>
+      <w:r>
+        <w:rPr>
+          <w:rFonts w:ascii="Arial" w:hAnsi="Arial" w:cs="Arial"/>
+          <w:color w:val="000000"/>
+          <w:sz w:val="24"/>
+        </w:rPr>
+        <w:t xml:space="preserve"> </w:t>
       </w:r>
       <w:r>
         <w:rPr>
@@ -9047,8 +10503,351 @@
           <w:color w:val="000000"/>
           <w:sz w:val="24"/>
         </w:rPr>
-        <w:t>suitable location(s) where the domain controller(s) should be installed. Explain and justify your answer.</w:t>
-      </w:r>
+        <w:t xml:space="preserve">Jurong office of Freeware </w:t>
+      </w:r>
+      <w:r>
+        <w:rPr>
+          <w:rFonts w:ascii="Arial" w:hAnsi="Arial" w:cs="Arial"/>
+          <w:color w:val="000000"/>
+          <w:sz w:val="24"/>
+        </w:rPr>
+        <w:t xml:space="preserve">domain. </w:t>
+      </w:r>
+      <w:r>
+        <w:rPr>
+          <w:rFonts w:ascii="Arial" w:hAnsi="Arial" w:cs="Arial"/>
+          <w:color w:val="000000"/>
+          <w:sz w:val="24"/>
+        </w:rPr>
+        <w:t xml:space="preserve">List down the group strategy to allow </w:t>
+      </w:r>
+      <w:r>
+        <w:rPr>
+          <w:rFonts w:ascii="Arial" w:hAnsi="Arial" w:cs="Arial"/>
+          <w:color w:val="000000"/>
+          <w:sz w:val="24"/>
+        </w:rPr>
+        <w:t>Sales</w:t>
+      </w:r>
+      <w:r>
+        <w:rPr>
+          <w:rFonts w:ascii="Arial" w:hAnsi="Arial" w:cs="Arial"/>
+          <w:color w:val="000000"/>
+          <w:sz w:val="24"/>
+        </w:rPr>
+        <w:t xml:space="preserve"> users from both dom</w:t>
+      </w:r>
+      <w:r>
+        <w:rPr>
+          <w:rFonts w:ascii="Arial" w:hAnsi="Arial" w:cs="Arial"/>
+          <w:color w:val="000000"/>
+          <w:sz w:val="24"/>
+        </w:rPr>
+        <w:t>ains to access the shared printer</w:t>
+      </w:r>
+      <w:r>
+        <w:rPr>
+          <w:rFonts w:ascii="Arial" w:hAnsi="Arial" w:cs="Arial"/>
+          <w:color w:val="000000"/>
+          <w:sz w:val="24"/>
+        </w:rPr>
+        <w:t>.</w:t>
+      </w:r>
+    </w:p>
+    <w:p>
+      <w:pPr>
+        <w:pStyle w:val="ListParagraph"/>
+        <w:numPr>
+          <w:ilvl w:val="0"/>
+          <w:numId w:val="46"/>
+        </w:numPr>
+        <w:tabs>
+          <w:tab w:val="left" w:pos="-1276"/>
+        </w:tabs>
+        <w:suppressAutoHyphens/>
+        <w:jc w:val="both"/>
+        <w:rPr>
+          <w:rFonts w:ascii="Arial" w:hAnsi="Arial" w:cs="Arial"/>
+          <w:color w:val="FF0000"/>
+          <w:sz w:val="24"/>
+        </w:rPr>
+      </w:pPr>
+      <w:r>
+        <w:rPr>
+          <w:rFonts w:ascii="Arial" w:hAnsi="Arial" w:cs="Arial"/>
+          <w:color w:val="FF0000"/>
+          <w:sz w:val="24"/>
+        </w:rPr>
+        <w:t xml:space="preserve">Create a global group called </w:t>
+      </w:r>
+      <w:proofErr w:type="spellStart"/>
+      <w:r>
+        <w:rPr>
+          <w:rFonts w:ascii="Arial" w:hAnsi="Arial" w:cs="Arial"/>
+          <w:color w:val="FF0000"/>
+          <w:sz w:val="24"/>
+        </w:rPr>
+        <w:t>SalesFreeware</w:t>
+      </w:r>
+      <w:proofErr w:type="spellEnd"/>
+      <w:r>
+        <w:rPr>
+          <w:rFonts w:ascii="Arial" w:hAnsi="Arial" w:cs="Arial"/>
+          <w:color w:val="FF0000"/>
+          <w:sz w:val="24"/>
+        </w:rPr>
+        <w:t xml:space="preserve"> in freeware.sg and add Sales user account in freeware.sg.</w:t>
+      </w:r>
+    </w:p>
+    <w:p>
+      <w:pPr>
+        <w:pStyle w:val="ListParagraph"/>
+        <w:numPr>
+          <w:ilvl w:val="0"/>
+          <w:numId w:val="46"/>
+        </w:numPr>
+        <w:tabs>
+          <w:tab w:val="left" w:pos="-1276"/>
+        </w:tabs>
+        <w:suppressAutoHyphens/>
+        <w:jc w:val="both"/>
+        <w:rPr>
+          <w:rFonts w:ascii="Arial" w:hAnsi="Arial" w:cs="Arial"/>
+          <w:color w:val="FF0000"/>
+          <w:sz w:val="24"/>
+        </w:rPr>
+      </w:pPr>
+      <w:r>
+        <w:rPr>
+          <w:rFonts w:ascii="Arial" w:hAnsi="Arial" w:cs="Arial"/>
+          <w:color w:val="FF0000"/>
+          <w:sz w:val="24"/>
+        </w:rPr>
+        <w:t xml:space="preserve">Create a global group called </w:t>
+      </w:r>
+      <w:proofErr w:type="spellStart"/>
+      <w:r>
+        <w:rPr>
+          <w:rFonts w:ascii="Arial" w:hAnsi="Arial" w:cs="Arial"/>
+          <w:color w:val="FF0000"/>
+          <w:sz w:val="24"/>
+        </w:rPr>
+        <w:t>Sales</w:t>
+      </w:r>
+      <w:r>
+        <w:rPr>
+          <w:rFonts w:ascii="Arial" w:hAnsi="Arial" w:cs="Arial"/>
+          <w:color w:val="FF0000"/>
+          <w:sz w:val="24"/>
+        </w:rPr>
+        <w:t>Pay</w:t>
+      </w:r>
+      <w:r>
+        <w:rPr>
+          <w:rFonts w:ascii="Arial" w:hAnsi="Arial" w:cs="Arial"/>
+          <w:color w:val="FF0000"/>
+          <w:sz w:val="24"/>
+        </w:rPr>
+        <w:t>ware</w:t>
+      </w:r>
+      <w:proofErr w:type="spellEnd"/>
+      <w:r>
+        <w:rPr>
+          <w:rFonts w:ascii="Arial" w:hAnsi="Arial" w:cs="Arial"/>
+          <w:color w:val="FF0000"/>
+          <w:sz w:val="24"/>
+        </w:rPr>
+        <w:t xml:space="preserve"> in </w:t>
+      </w:r>
+      <w:r>
+        <w:rPr>
+          <w:rFonts w:ascii="Arial" w:hAnsi="Arial" w:cs="Arial"/>
+          <w:color w:val="FF0000"/>
+          <w:sz w:val="24"/>
+        </w:rPr>
+        <w:t>Payw</w:t>
+      </w:r>
+      <w:r>
+        <w:rPr>
+          <w:rFonts w:ascii="Arial" w:hAnsi="Arial" w:cs="Arial"/>
+          <w:color w:val="FF0000"/>
+          <w:sz w:val="24"/>
+        </w:rPr>
+        <w:t>are.sg and add Sales user</w:t>
+      </w:r>
+      <w:r>
+        <w:rPr>
+          <w:rFonts w:ascii="Arial" w:hAnsi="Arial" w:cs="Arial"/>
+          <w:color w:val="FF0000"/>
+          <w:sz w:val="24"/>
+        </w:rPr>
+        <w:t xml:space="preserve"> </w:t>
+      </w:r>
+      <w:r>
+        <w:rPr>
+          <w:rFonts w:ascii="Arial" w:hAnsi="Arial" w:cs="Arial"/>
+          <w:color w:val="FF0000"/>
+          <w:sz w:val="24"/>
+        </w:rPr>
+        <w:t xml:space="preserve">account in </w:t>
+      </w:r>
+      <w:r>
+        <w:rPr>
+          <w:rFonts w:ascii="Arial" w:hAnsi="Arial" w:cs="Arial"/>
+          <w:color w:val="FF0000"/>
+          <w:sz w:val="24"/>
+        </w:rPr>
+        <w:t>pay</w:t>
+      </w:r>
+      <w:r>
+        <w:rPr>
+          <w:rFonts w:ascii="Arial" w:hAnsi="Arial" w:cs="Arial"/>
+          <w:color w:val="FF0000"/>
+          <w:sz w:val="24"/>
+        </w:rPr>
+        <w:t>ware.sg.</w:t>
+      </w:r>
+    </w:p>
+    <w:p>
+      <w:pPr>
+        <w:pStyle w:val="ListParagraph"/>
+        <w:numPr>
+          <w:ilvl w:val="0"/>
+          <w:numId w:val="46"/>
+        </w:numPr>
+        <w:tabs>
+          <w:tab w:val="left" w:pos="-1276"/>
+        </w:tabs>
+        <w:suppressAutoHyphens/>
+        <w:jc w:val="both"/>
+        <w:rPr>
+          <w:rFonts w:ascii="Arial" w:hAnsi="Arial" w:cs="Arial"/>
+          <w:color w:val="FF0000"/>
+          <w:sz w:val="24"/>
+        </w:rPr>
+      </w:pPr>
+      <w:r>
+        <w:rPr>
+          <w:rFonts w:ascii="Arial" w:hAnsi="Arial" w:cs="Arial"/>
+          <w:color w:val="FF0000"/>
+          <w:sz w:val="24"/>
+        </w:rPr>
+        <w:t xml:space="preserve">Create local domain group called </w:t>
+      </w:r>
+      <w:proofErr w:type="spellStart"/>
+      <w:r>
+        <w:rPr>
+          <w:rFonts w:ascii="Arial" w:hAnsi="Arial" w:cs="Arial"/>
+          <w:color w:val="FF0000"/>
+          <w:sz w:val="24"/>
+        </w:rPr>
+        <w:t>SalesLocal</w:t>
+      </w:r>
+      <w:proofErr w:type="spellEnd"/>
+      <w:r>
+        <w:rPr>
+          <w:rFonts w:ascii="Arial" w:hAnsi="Arial" w:cs="Arial"/>
+          <w:color w:val="FF0000"/>
+          <w:sz w:val="24"/>
+        </w:rPr>
+        <w:t xml:space="preserve"> in Jurong.freeware.sg domain and add </w:t>
+      </w:r>
+      <w:proofErr w:type="spellStart"/>
+      <w:r>
+        <w:rPr>
+          <w:rFonts w:ascii="Arial" w:hAnsi="Arial" w:cs="Arial"/>
+          <w:color w:val="FF0000"/>
+          <w:sz w:val="24"/>
+        </w:rPr>
+        <w:t>SalesFreeware</w:t>
+      </w:r>
+      <w:proofErr w:type="spellEnd"/>
+      <w:r>
+        <w:rPr>
+          <w:rFonts w:ascii="Arial" w:hAnsi="Arial" w:cs="Arial"/>
+          <w:color w:val="FF0000"/>
+          <w:sz w:val="24"/>
+        </w:rPr>
+        <w:t xml:space="preserve"> and </w:t>
+      </w:r>
+      <w:proofErr w:type="spellStart"/>
+      <w:r>
+        <w:rPr>
+          <w:rFonts w:ascii="Arial" w:hAnsi="Arial" w:cs="Arial"/>
+          <w:color w:val="FF0000"/>
+          <w:sz w:val="24"/>
+        </w:rPr>
+        <w:t>SalesPayware</w:t>
+      </w:r>
+      <w:proofErr w:type="spellEnd"/>
+      <w:r>
+        <w:rPr>
+          <w:rFonts w:ascii="Arial" w:hAnsi="Arial" w:cs="Arial"/>
+          <w:color w:val="FF0000"/>
+          <w:sz w:val="24"/>
+        </w:rPr>
+        <w:t xml:space="preserve"> global group as member</w:t>
+      </w:r>
+    </w:p>
+    <w:p>
+      <w:pPr>
+        <w:pStyle w:val="ListParagraph"/>
+        <w:numPr>
+          <w:ilvl w:val="0"/>
+          <w:numId w:val="46"/>
+        </w:numPr>
+        <w:tabs>
+          <w:tab w:val="left" w:pos="-1276"/>
+        </w:tabs>
+        <w:suppressAutoHyphens/>
+        <w:jc w:val="both"/>
+        <w:rPr>
+          <w:rFonts w:ascii="Arial" w:hAnsi="Arial" w:cs="Arial"/>
+          <w:color w:val="FF0000"/>
+          <w:sz w:val="24"/>
+        </w:rPr>
+      </w:pPr>
+      <w:r>
+        <w:rPr>
+          <w:rFonts w:ascii="Arial" w:hAnsi="Arial" w:cs="Arial"/>
+          <w:color w:val="FF0000"/>
+          <w:sz w:val="24"/>
+        </w:rPr>
+        <w:t xml:space="preserve">Grant permission of accessing printer to </w:t>
+      </w:r>
+      <w:proofErr w:type="spellStart"/>
+      <w:r>
+        <w:rPr>
+          <w:rFonts w:ascii="Arial" w:hAnsi="Arial" w:cs="Arial"/>
+          <w:color w:val="FF0000"/>
+          <w:sz w:val="24"/>
+        </w:rPr>
+        <w:t>SalesLocal</w:t>
+      </w:r>
+      <w:proofErr w:type="spellEnd"/>
+      <w:r>
+        <w:rPr>
+          <w:rFonts w:ascii="Arial" w:hAnsi="Arial" w:cs="Arial"/>
+          <w:color w:val="FF0000"/>
+          <w:sz w:val="24"/>
+        </w:rPr>
+        <w:t xml:space="preserve"> local group</w:t>
+      </w:r>
+    </w:p>
+    <w:p>
+      <w:pPr>
+        <w:tabs>
+          <w:tab w:val="left" w:pos="-1276"/>
+        </w:tabs>
+        <w:suppressAutoHyphens/>
+        <w:ind w:left="900" w:hanging="450"/>
+        <w:jc w:val="both"/>
+        <w:rPr>
+          <w:rFonts w:ascii="Arial" w:hAnsi="Arial" w:cs="Arial"/>
+          <w:color w:val="FF0000"/>
+          <w:sz w:val="24"/>
+        </w:rPr>
+      </w:pPr>
     </w:p>
     <w:p>
       <w:pPr>
@@ -9069,7 +10868,7 @@
           <w:color w:val="000000"/>
           <w:sz w:val="24"/>
         </w:rPr>
-        <w:t>(2 marks)</w:t>
+        <w:t>(8 marks)</w:t>
       </w:r>
     </w:p>
     <w:p>
@@ -9088,394 +10887,21 @@
     </w:p>
     <w:p>
       <w:pPr>
-        <w:ind w:left="450" w:hanging="450"/>
-        <w:jc w:val="both"/>
-        <w:rPr>
-          <w:rFonts w:ascii="Arial" w:hAnsi="Arial" w:cs="Arial"/>
-          <w:sz w:val="24"/>
-          <w:szCs w:val="24"/>
-        </w:rPr>
-      </w:pPr>
-      <w:r>
-        <w:rPr>
-          <w:rFonts w:ascii="Arial" w:hAnsi="Arial" w:cs="Arial"/>
-          <w:sz w:val="24"/>
-          <w:szCs w:val="24"/>
-        </w:rPr>
-        <w:t xml:space="preserve">(d) </w:t>
-      </w:r>
-      <w:r>
-        <w:rPr>
-          <w:rFonts w:ascii="Arial" w:hAnsi="Arial" w:cs="Arial"/>
-          <w:sz w:val="24"/>
-          <w:szCs w:val="24"/>
-        </w:rPr>
-        <w:tab/>
-        <w:t xml:space="preserve">During the process of </w:t>
-      </w:r>
-      <w:r>
-        <w:rPr>
-          <w:rFonts w:ascii="Arial" w:hAnsi="Arial" w:cs="Arial"/>
-          <w:sz w:val="24"/>
-          <w:szCs w:val="24"/>
-        </w:rPr>
-        <w:t xml:space="preserve">the </w:t>
-      </w:r>
-      <w:r>
-        <w:rPr>
-          <w:rFonts w:ascii="Arial" w:hAnsi="Arial" w:cs="Arial"/>
-          <w:sz w:val="24"/>
-          <w:szCs w:val="24"/>
-        </w:rPr>
-        <w:t xml:space="preserve">merger, one of the domain controllers failed. All users were unable to log on </w:t>
-      </w:r>
-      <w:r>
-        <w:rPr>
-          <w:rFonts w:ascii="Arial" w:hAnsi="Arial" w:cs="Arial"/>
-          <w:sz w:val="24"/>
-          <w:szCs w:val="24"/>
-        </w:rPr>
-        <w:t>to the network to acc</w:t>
-      </w:r>
-      <w:r>
-        <w:rPr>
-          <w:rFonts w:ascii="Arial" w:hAnsi="Arial" w:cs="Arial"/>
-          <w:sz w:val="24"/>
-          <w:szCs w:val="24"/>
-        </w:rPr>
-        <w:t xml:space="preserve">ess network resources. Suggest </w:t>
-      </w:r>
-      <w:r>
-        <w:rPr>
-          <w:rFonts w:ascii="Arial" w:hAnsi="Arial" w:cs="Arial"/>
-          <w:sz w:val="24"/>
-          <w:szCs w:val="24"/>
+        <w:suppressAutoHyphens/>
+        <w:rPr>
+          <w:rFonts w:ascii="Arial" w:hAnsi="Arial" w:cs="Arial"/>
+          <w:color w:val="000000"/>
+          <w:sz w:val="24"/>
+        </w:rPr>
+      </w:pPr>
+      <w:r>
+        <w:rPr>
+          <w:rFonts w:ascii="Arial" w:hAnsi="Arial" w:cs="Arial"/>
+          <w:b/>
+          <w:color w:val="000000"/>
+          <w:sz w:val="24"/>
           <w:u w:val="single"/>
         </w:rPr>
-        <w:t>ONE</w:t>
-      </w:r>
-      <w:r>
-        <w:rPr>
-          <w:rFonts w:ascii="Arial" w:hAnsi="Arial" w:cs="Arial"/>
-          <w:sz w:val="24"/>
-          <w:szCs w:val="24"/>
-        </w:rPr>
-        <w:t xml:space="preserve"> way to improve the reliability of the network.</w:t>
-      </w:r>
-    </w:p>
-    <w:p>
-      <w:pPr>
-        <w:ind w:left="360"/>
-        <w:jc w:val="right"/>
-        <w:rPr>
-          <w:rFonts w:ascii="Arial" w:hAnsi="Arial" w:cs="Arial"/>
-          <w:sz w:val="24"/>
-          <w:szCs w:val="24"/>
-        </w:rPr>
-      </w:pPr>
-      <w:r>
-        <w:rPr>
-          <w:rFonts w:ascii="Arial" w:hAnsi="Arial" w:cs="Arial"/>
-          <w:sz w:val="24"/>
-          <w:szCs w:val="24"/>
-        </w:rPr>
-        <w:t>(2 marks)</w:t>
-      </w:r>
-    </w:p>
-    <w:p>
-      <w:pPr>
-        <w:tabs>
-          <w:tab w:val="left" w:pos="-1276"/>
-        </w:tabs>
-        <w:suppressAutoHyphens/>
-        <w:jc w:val="both"/>
-        <w:rPr>
-          <w:rFonts w:ascii="Arial" w:hAnsi="Arial" w:cs="Arial"/>
-          <w:color w:val="000000"/>
-          <w:sz w:val="24"/>
-        </w:rPr>
-      </w:pPr>
-    </w:p>
-    <w:p>
-      <w:pPr>
-        <w:tabs>
-          <w:tab w:val="left" w:pos="-1276"/>
-        </w:tabs>
-        <w:suppressAutoHyphens/>
-        <w:ind w:left="450" w:hanging="450"/>
-        <w:jc w:val="both"/>
-        <w:rPr>
-          <w:rFonts w:ascii="Arial" w:hAnsi="Arial" w:cs="Arial"/>
-          <w:color w:val="000000"/>
-          <w:sz w:val="24"/>
-        </w:rPr>
-      </w:pPr>
-      <w:r>
-        <w:rPr>
-          <w:rFonts w:ascii="Arial" w:hAnsi="Arial" w:cs="Arial"/>
-          <w:color w:val="000000"/>
-          <w:sz w:val="24"/>
-        </w:rPr>
-        <w:t>(e)</w:t>
-      </w:r>
-      <w:r>
-        <w:rPr>
-          <w:rFonts w:ascii="Arial" w:hAnsi="Arial" w:cs="Arial"/>
-          <w:color w:val="000000"/>
-          <w:sz w:val="24"/>
-        </w:rPr>
-        <w:tab/>
-      </w:r>
-      <w:r>
-        <w:rPr>
-          <w:rFonts w:ascii="Arial" w:hAnsi="Arial" w:cs="Arial"/>
-          <w:color w:val="000000"/>
-          <w:sz w:val="24"/>
-        </w:rPr>
-        <w:t xml:space="preserve">After the </w:t>
-      </w:r>
-      <w:r>
-        <w:rPr>
-          <w:rFonts w:ascii="Arial" w:hAnsi="Arial" w:cs="Arial"/>
-          <w:color w:val="000000"/>
-          <w:sz w:val="24"/>
-        </w:rPr>
-        <w:t xml:space="preserve">successful </w:t>
-      </w:r>
-      <w:r>
-        <w:rPr>
-          <w:rFonts w:ascii="Arial" w:hAnsi="Arial" w:cs="Arial"/>
-          <w:color w:val="000000"/>
-          <w:sz w:val="24"/>
-        </w:rPr>
-        <w:t>merger, th</w:t>
-      </w:r>
-      <w:r>
-        <w:rPr>
-          <w:rFonts w:ascii="Arial" w:hAnsi="Arial" w:cs="Arial"/>
-          <w:color w:val="000000"/>
-          <w:sz w:val="24"/>
-        </w:rPr>
-        <w:t xml:space="preserve">ere is a request to allow </w:t>
-      </w:r>
-      <w:r>
-        <w:rPr>
-          <w:rFonts w:ascii="Arial" w:hAnsi="Arial" w:cs="Arial"/>
-          <w:color w:val="000000"/>
-          <w:sz w:val="24"/>
-        </w:rPr>
-        <w:t xml:space="preserve">access to a shared printer located at Freeware domain for </w:t>
-      </w:r>
-      <w:r>
-        <w:rPr>
-          <w:rFonts w:ascii="Arial" w:hAnsi="Arial" w:cs="Arial"/>
-          <w:color w:val="000000"/>
-          <w:sz w:val="24"/>
-        </w:rPr>
-        <w:t xml:space="preserve">all Sales users in both Freeware and </w:t>
-      </w:r>
-      <w:proofErr w:type="spellStart"/>
-      <w:r>
-        <w:rPr>
-          <w:rFonts w:ascii="Arial" w:hAnsi="Arial" w:cs="Arial"/>
-          <w:color w:val="000000"/>
-          <w:sz w:val="24"/>
-        </w:rPr>
-        <w:t>Payware</w:t>
-      </w:r>
-      <w:proofErr w:type="spellEnd"/>
-      <w:r>
-        <w:rPr>
-          <w:rFonts w:ascii="Arial" w:hAnsi="Arial" w:cs="Arial"/>
-          <w:color w:val="000000"/>
-          <w:sz w:val="24"/>
-        </w:rPr>
-        <w:t xml:space="preserve"> </w:t>
-      </w:r>
-      <w:r>
-        <w:rPr>
-          <w:rFonts w:ascii="Arial" w:hAnsi="Arial" w:cs="Arial"/>
-          <w:color w:val="000000"/>
-          <w:sz w:val="24"/>
-        </w:rPr>
-        <w:t>domains</w:t>
-      </w:r>
-      <w:r>
-        <w:rPr>
-          <w:rFonts w:ascii="Arial" w:hAnsi="Arial" w:cs="Arial"/>
-          <w:color w:val="000000"/>
-          <w:sz w:val="24"/>
-        </w:rPr>
-        <w:t>. This printer</w:t>
-      </w:r>
-      <w:r>
-        <w:rPr>
-          <w:rFonts w:ascii="Arial" w:hAnsi="Arial" w:cs="Arial"/>
-          <w:color w:val="000000"/>
-          <w:sz w:val="24"/>
-        </w:rPr>
-        <w:t xml:space="preserve"> </w:t>
-      </w:r>
-      <w:r>
-        <w:rPr>
-          <w:rFonts w:ascii="Arial" w:hAnsi="Arial" w:cs="Arial"/>
-          <w:color w:val="000000"/>
-          <w:sz w:val="24"/>
-        </w:rPr>
-        <w:t xml:space="preserve">is </w:t>
-      </w:r>
-      <w:r>
-        <w:rPr>
-          <w:rFonts w:ascii="Arial" w:hAnsi="Arial" w:cs="Arial"/>
-          <w:color w:val="000000"/>
-          <w:sz w:val="24"/>
-        </w:rPr>
-        <w:t xml:space="preserve">located </w:t>
-      </w:r>
-      <w:r>
-        <w:rPr>
-          <w:rFonts w:ascii="Arial" w:hAnsi="Arial" w:cs="Arial"/>
-          <w:color w:val="000000"/>
-          <w:sz w:val="24"/>
-        </w:rPr>
-        <w:t>at</w:t>
-      </w:r>
-      <w:r>
-        <w:rPr>
-          <w:rFonts w:ascii="Arial" w:hAnsi="Arial" w:cs="Arial"/>
-          <w:color w:val="000000"/>
-          <w:sz w:val="24"/>
-        </w:rPr>
-        <w:t xml:space="preserve"> </w:t>
-      </w:r>
-      <w:r>
-        <w:rPr>
-          <w:rFonts w:ascii="Arial" w:hAnsi="Arial" w:cs="Arial"/>
-          <w:color w:val="000000"/>
-          <w:sz w:val="24"/>
-        </w:rPr>
-        <w:t xml:space="preserve">the </w:t>
-      </w:r>
-      <w:r>
-        <w:rPr>
-          <w:rFonts w:ascii="Arial" w:hAnsi="Arial" w:cs="Arial"/>
-          <w:color w:val="000000"/>
-          <w:sz w:val="24"/>
-        </w:rPr>
-        <w:t xml:space="preserve">Jurong office of Freeware </w:t>
-      </w:r>
-      <w:r>
-        <w:rPr>
-          <w:rFonts w:ascii="Arial" w:hAnsi="Arial" w:cs="Arial"/>
-          <w:color w:val="000000"/>
-          <w:sz w:val="24"/>
-        </w:rPr>
-        <w:t xml:space="preserve">domain. </w:t>
-      </w:r>
-      <w:r>
-        <w:rPr>
-          <w:rFonts w:ascii="Arial" w:hAnsi="Arial" w:cs="Arial"/>
-          <w:color w:val="000000"/>
-          <w:sz w:val="24"/>
-        </w:rPr>
-        <w:t xml:space="preserve">List down the group strategy to allow </w:t>
-      </w:r>
-      <w:r>
-        <w:rPr>
-          <w:rFonts w:ascii="Arial" w:hAnsi="Arial" w:cs="Arial"/>
-          <w:color w:val="000000"/>
-          <w:sz w:val="24"/>
-        </w:rPr>
-        <w:t>Sales</w:t>
-      </w:r>
-      <w:r>
-        <w:rPr>
-          <w:rFonts w:ascii="Arial" w:hAnsi="Arial" w:cs="Arial"/>
-          <w:color w:val="000000"/>
-          <w:sz w:val="24"/>
-        </w:rPr>
-        <w:t xml:space="preserve"> users from both dom</w:t>
-      </w:r>
-      <w:r>
-        <w:rPr>
-          <w:rFonts w:ascii="Arial" w:hAnsi="Arial" w:cs="Arial"/>
-          <w:color w:val="000000"/>
-          <w:sz w:val="24"/>
-        </w:rPr>
-        <w:t>ains to access the shared printer</w:t>
-      </w:r>
-      <w:r>
-        <w:rPr>
-          <w:rFonts w:ascii="Arial" w:hAnsi="Arial" w:cs="Arial"/>
-          <w:color w:val="000000"/>
-          <w:sz w:val="24"/>
-        </w:rPr>
-        <w:t>.</w:t>
-      </w:r>
-    </w:p>
-    <w:p>
-      <w:pPr>
-        <w:tabs>
-          <w:tab w:val="left" w:pos="-1276"/>
-        </w:tabs>
-        <w:suppressAutoHyphens/>
-        <w:jc w:val="right"/>
-        <w:rPr>
-          <w:rFonts w:ascii="Arial" w:hAnsi="Arial" w:cs="Arial"/>
-          <w:color w:val="000000"/>
-          <w:sz w:val="24"/>
-        </w:rPr>
-      </w:pPr>
-      <w:r>
-        <w:rPr>
-          <w:rFonts w:ascii="Arial" w:hAnsi="Arial" w:cs="Arial"/>
-          <w:color w:val="000000"/>
-          <w:sz w:val="24"/>
-        </w:rPr>
-        <w:t>(8 marks)</w:t>
-      </w:r>
-    </w:p>
-    <w:p>
-      <w:pPr>
-        <w:tabs>
-          <w:tab w:val="left" w:pos="-1276"/>
-        </w:tabs>
-        <w:suppressAutoHyphens/>
-        <w:jc w:val="right"/>
-        <w:rPr>
-          <w:rFonts w:ascii="Arial" w:hAnsi="Arial" w:cs="Arial"/>
-          <w:color w:val="000000"/>
-          <w:sz w:val="24"/>
-        </w:rPr>
-      </w:pPr>
-    </w:p>
-    <w:p>
-      <w:pPr>
-        <w:suppressAutoHyphens/>
-        <w:rPr>
-          <w:rFonts w:ascii="Arial" w:hAnsi="Arial" w:cs="Arial"/>
-          <w:color w:val="000000"/>
-          <w:sz w:val="24"/>
-        </w:rPr>
-      </w:pPr>
-      <w:r>
-        <w:rPr>
-          <w:rFonts w:ascii="Arial" w:hAnsi="Arial" w:cs="Arial"/>
-          <w:color w:val="000000"/>
-          <w:sz w:val="24"/>
-          <w:u w:val="single"/>
-        </w:rPr>
-        <w:br w:type="page"/>
-      </w:r>
-      <w:r>
-        <w:rPr>
-          <w:rFonts w:ascii="Arial" w:hAnsi="Arial" w:cs="Arial"/>
-          <w:b/>
-          <w:color w:val="000000"/>
-          <w:sz w:val="24"/>
-          <w:u w:val="single"/>
-        </w:rPr>
-        <w:lastRenderedPageBreak/>
         <w:t>QUESTION 5</w:t>
       </w:r>
       <w:r>
@@ -10668,6 +12094,30 @@
           <w:tab w:val="left" w:pos="2160"/>
         </w:tabs>
         <w:suppressAutoHyphens/>
+        <w:ind w:left="990"/>
+        <w:jc w:val="both"/>
+        <w:rPr>
+          <w:rFonts w:ascii="Arial" w:hAnsi="Arial" w:cs="Arial"/>
+          <w:color w:val="FF0000"/>
+          <w:sz w:val="24"/>
+        </w:rPr>
+      </w:pPr>
+      <w:r>
+        <w:rPr>
+          <w:rFonts w:ascii="Arial" w:hAnsi="Arial" w:cs="Arial"/>
+          <w:color w:val="FF0000"/>
+          <w:sz w:val="24"/>
+        </w:rPr>
+        <w:t>Jack has Read and Write permissions when accessing the Active Directory Server locally which uses NTFS permissions. However, when he is accessing the server remotely which shared Folder Permission, he can only have read and write permission as it takes the most restrictive permission</w:t>
+      </w:r>
+    </w:p>
+    <w:p>
+      <w:pPr>
+        <w:tabs>
+          <w:tab w:val="left" w:pos="-709"/>
+          <w:tab w:val="left" w:pos="2160"/>
+        </w:tabs>
+        <w:suppressAutoHyphens/>
         <w:ind w:left="720"/>
         <w:jc w:val="right"/>
         <w:rPr>
@@ -11063,6 +12513,46 @@
           <w:sz w:val="24"/>
         </w:rPr>
         <w:t xml:space="preserve"> your answer.</w:t>
+      </w:r>
+    </w:p>
+    <w:p>
+      <w:pPr>
+        <w:tabs>
+          <w:tab w:val="left" w:pos="-709"/>
+          <w:tab w:val="left" w:pos="2160"/>
+        </w:tabs>
+        <w:suppressAutoHyphens/>
+        <w:ind w:left="990"/>
+        <w:jc w:val="both"/>
+        <w:rPr>
+          <w:rFonts w:ascii="Arial" w:hAnsi="Arial" w:cs="Arial"/>
+          <w:color w:val="000000"/>
+          <w:sz w:val="24"/>
+        </w:rPr>
+      </w:pPr>
+      <w:r>
+        <w:rPr>
+          <w:rFonts w:ascii="Arial" w:hAnsi="Arial" w:cs="Arial"/>
+          <w:color w:val="FF0000"/>
+          <w:sz w:val="24"/>
+        </w:rPr>
+        <w:t xml:space="preserve">Jack have full control on local, and </w:t>
+      </w:r>
+      <w:r>
+        <w:rPr>
+          <w:rFonts w:ascii="Arial" w:hAnsi="Arial" w:cs="Arial"/>
+          <w:color w:val="FF0000"/>
+          <w:sz w:val="24"/>
+        </w:rPr>
+        <w:t>full deny</w:t>
+      </w:r>
+      <w:r>
+        <w:rPr>
+          <w:rFonts w:ascii="Arial" w:hAnsi="Arial" w:cs="Arial"/>
+          <w:color w:val="FF0000"/>
+          <w:sz w:val="24"/>
+        </w:rPr>
+        <w:t xml:space="preserve"> on network</w:t>
       </w:r>
     </w:p>
     <w:p>
@@ -11275,6 +12765,30 @@
         <w:pStyle w:val="ListParagraph"/>
         <w:tabs>
           <w:tab w:val="left" w:pos="-709"/>
+        </w:tabs>
+        <w:suppressAutoHyphens/>
+        <w:ind w:left="990"/>
+        <w:jc w:val="both"/>
+        <w:rPr>
+          <w:rFonts w:ascii="Arial" w:hAnsi="Arial" w:cs="Arial"/>
+          <w:color w:val="FF0000"/>
+          <w:sz w:val="24"/>
+        </w:rPr>
+      </w:pPr>
+      <w:r>
+        <w:rPr>
+          <w:rFonts w:ascii="Arial" w:hAnsi="Arial" w:cs="Arial"/>
+          <w:color w:val="FF0000"/>
+          <w:sz w:val="24"/>
+        </w:rPr>
+        <w:t>To hide the share folder, add a $ symbol to the share name</w:t>
+      </w:r>
+    </w:p>
+    <w:p>
+      <w:pPr>
+        <w:pStyle w:val="ListParagraph"/>
+        <w:tabs>
+          <w:tab w:val="left" w:pos="-709"/>
           <w:tab w:val="left" w:pos="1134"/>
           <w:tab w:val="left" w:pos="1620"/>
           <w:tab w:val="left" w:pos="2160"/>
@@ -11636,6 +13150,119 @@
       <w:pPr>
         <w:tabs>
           <w:tab w:val="left" w:pos="-2268"/>
+        </w:tabs>
+        <w:suppressAutoHyphens/>
+        <w:ind w:left="990"/>
+        <w:jc w:val="both"/>
+        <w:rPr>
+          <w:rFonts w:ascii="Arial" w:hAnsi="Arial" w:cs="Arial"/>
+          <w:color w:val="FF0000"/>
+          <w:sz w:val="24"/>
+          <w:lang w:val="en-US"/>
+        </w:rPr>
+      </w:pPr>
+      <w:r>
+        <w:rPr>
+          <w:rFonts w:ascii="Arial" w:hAnsi="Arial" w:cs="Arial"/>
+          <w:color w:val="FF0000"/>
+          <w:sz w:val="24"/>
+          <w:lang w:val="en-US"/>
+        </w:rPr>
+        <w:t xml:space="preserve">Group policy provide centralized management and configuration of operation systems, </w:t>
+      </w:r>
+      <w:r>
+        <w:rPr>
+          <w:rFonts w:ascii="Arial" w:hAnsi="Arial" w:cs="Arial"/>
+          <w:color w:val="FF0000"/>
+          <w:sz w:val="24"/>
+          <w:lang w:val="en-US"/>
+        </w:rPr>
+        <w:t>applications,</w:t>
+      </w:r>
+      <w:r>
+        <w:rPr>
+          <w:rFonts w:ascii="Arial" w:hAnsi="Arial" w:cs="Arial"/>
+          <w:color w:val="FF0000"/>
+          <w:sz w:val="24"/>
+          <w:lang w:val="en-US"/>
+        </w:rPr>
+        <w:t xml:space="preserve"> and users settings in an </w:t>
+      </w:r>
+      <w:r>
+        <w:rPr>
+          <w:rFonts w:ascii="Arial" w:hAnsi="Arial" w:cs="Arial"/>
+          <w:color w:val="FF0000"/>
+          <w:sz w:val="24"/>
+          <w:lang w:val="en-US"/>
+        </w:rPr>
+        <w:t>active directory environment.</w:t>
+      </w:r>
+    </w:p>
+    <w:p>
+      <w:pPr>
+        <w:tabs>
+          <w:tab w:val="left" w:pos="-2268"/>
+        </w:tabs>
+        <w:suppressAutoHyphens/>
+        <w:ind w:left="990"/>
+        <w:jc w:val="both"/>
+        <w:rPr>
+          <w:rFonts w:ascii="Arial" w:hAnsi="Arial" w:cs="Arial"/>
+          <w:color w:val="FF0000"/>
+          <w:sz w:val="24"/>
+          <w:lang w:val="en-US"/>
+        </w:rPr>
+      </w:pPr>
+    </w:p>
+    <w:p>
+      <w:pPr>
+        <w:tabs>
+          <w:tab w:val="left" w:pos="-2268"/>
+        </w:tabs>
+        <w:suppressAutoHyphens/>
+        <w:ind w:left="990"/>
+        <w:jc w:val="both"/>
+        <w:rPr>
+          <w:rFonts w:ascii="Arial" w:hAnsi="Arial" w:cs="Arial"/>
+          <w:color w:val="FF0000"/>
+          <w:sz w:val="24"/>
+          <w:lang w:val="en-US"/>
+        </w:rPr>
+      </w:pPr>
+      <w:r>
+        <w:rPr>
+          <w:rFonts w:ascii="Arial" w:hAnsi="Arial" w:cs="Arial"/>
+          <w:color w:val="FF0000"/>
+          <w:sz w:val="24"/>
+          <w:lang w:val="en-US"/>
+        </w:rPr>
+        <w:t xml:space="preserve">An OU object is a group/container of objects such as user account, group, </w:t>
+      </w:r>
+      <w:proofErr w:type="gramStart"/>
+      <w:r>
+        <w:rPr>
+          <w:rFonts w:ascii="Arial" w:hAnsi="Arial" w:cs="Arial"/>
+          <w:color w:val="FF0000"/>
+          <w:sz w:val="24"/>
+          <w:lang w:val="en-US"/>
+        </w:rPr>
+        <w:t>computers</w:t>
+      </w:r>
+      <w:proofErr w:type="gramEnd"/>
+      <w:r>
+        <w:rPr>
+          <w:rFonts w:ascii="Arial" w:hAnsi="Arial" w:cs="Arial"/>
+          <w:color w:val="FF0000"/>
+          <w:sz w:val="24"/>
+          <w:lang w:val="en-US"/>
+        </w:rPr>
+        <w:t xml:space="preserve"> and other organizational units.</w:t>
+      </w:r>
+    </w:p>
+    <w:p>
+      <w:pPr>
+        <w:tabs>
+          <w:tab w:val="left" w:pos="-2268"/>
           <w:tab w:val="left" w:pos="7920"/>
         </w:tabs>
         <w:suppressAutoHyphens/>
@@ -11723,6 +13350,198 @@
     </w:p>
     <w:p>
       <w:pPr>
+        <w:pStyle w:val="ListParagraph"/>
+        <w:numPr>
+          <w:ilvl w:val="0"/>
+          <w:numId w:val="47"/>
+        </w:numPr>
+        <w:tabs>
+          <w:tab w:val="left" w:pos="-2268"/>
+        </w:tabs>
+        <w:suppressAutoHyphens/>
+        <w:jc w:val="both"/>
+        <w:rPr>
+          <w:rFonts w:ascii="Arial" w:hAnsi="Arial" w:cs="Arial"/>
+          <w:color w:val="FF0000"/>
+          <w:sz w:val="24"/>
+          <w:lang w:val="en-US"/>
+        </w:rPr>
+      </w:pPr>
+      <w:r>
+        <w:rPr>
+          <w:rFonts w:ascii="Arial" w:hAnsi="Arial" w:cs="Arial"/>
+          <w:color w:val="FF0000"/>
+          <w:sz w:val="24"/>
+          <w:lang w:val="en-US"/>
+        </w:rPr>
+        <w:t xml:space="preserve">Create </w:t>
+      </w:r>
+      <w:proofErr w:type="spellStart"/>
+      <w:r>
+        <w:rPr>
+          <w:rFonts w:ascii="Arial" w:hAnsi="Arial" w:cs="Arial"/>
+          <w:color w:val="FF0000"/>
+          <w:sz w:val="24"/>
+          <w:lang w:val="en-US"/>
+        </w:rPr>
+        <w:t>CompApp</w:t>
+      </w:r>
+      <w:proofErr w:type="spellEnd"/>
+      <w:r>
+        <w:rPr>
+          <w:rFonts w:ascii="Arial" w:hAnsi="Arial" w:cs="Arial"/>
+          <w:color w:val="FF0000"/>
+          <w:sz w:val="24"/>
+          <w:lang w:val="en-US"/>
+        </w:rPr>
+        <w:t xml:space="preserve"> OU for all affected </w:t>
+      </w:r>
+      <w:proofErr w:type="spellStart"/>
+      <w:r>
+        <w:rPr>
+          <w:rFonts w:ascii="Arial" w:hAnsi="Arial" w:cs="Arial"/>
+          <w:color w:val="FF0000"/>
+          <w:sz w:val="24"/>
+          <w:lang w:val="en-US"/>
+        </w:rPr>
+        <w:t>comaputer</w:t>
+      </w:r>
+      <w:proofErr w:type="spellEnd"/>
+      <w:r>
+        <w:rPr>
+          <w:rFonts w:ascii="Arial" w:hAnsi="Arial" w:cs="Arial"/>
+          <w:color w:val="FF0000"/>
+          <w:sz w:val="24"/>
+          <w:lang w:val="en-US"/>
+        </w:rPr>
+        <w:t xml:space="preserve"> and </w:t>
+      </w:r>
+      <w:proofErr w:type="spellStart"/>
+      <w:r>
+        <w:rPr>
+          <w:rFonts w:ascii="Arial" w:hAnsi="Arial" w:cs="Arial"/>
+          <w:color w:val="FF0000"/>
+          <w:sz w:val="24"/>
+          <w:lang w:val="en-US"/>
+        </w:rPr>
+        <w:t>UserApp</w:t>
+      </w:r>
+      <w:proofErr w:type="spellEnd"/>
+      <w:r>
+        <w:rPr>
+          <w:rFonts w:ascii="Arial" w:hAnsi="Arial" w:cs="Arial"/>
+          <w:color w:val="FF0000"/>
+          <w:sz w:val="24"/>
+          <w:lang w:val="en-US"/>
+        </w:rPr>
+        <w:t xml:space="preserve"> OU for all user account</w:t>
+      </w:r>
+    </w:p>
+    <w:p>
+      <w:pPr>
+        <w:pStyle w:val="ListParagraph"/>
+        <w:numPr>
+          <w:ilvl w:val="0"/>
+          <w:numId w:val="47"/>
+        </w:numPr>
+        <w:tabs>
+          <w:tab w:val="left" w:pos="-2268"/>
+        </w:tabs>
+        <w:suppressAutoHyphens/>
+        <w:jc w:val="both"/>
+        <w:rPr>
+          <w:rFonts w:ascii="Arial" w:hAnsi="Arial" w:cs="Arial"/>
+          <w:color w:val="FF0000"/>
+          <w:sz w:val="24"/>
+          <w:lang w:val="en-US"/>
+        </w:rPr>
+      </w:pPr>
+      <w:r>
+        <w:rPr>
+          <w:rFonts w:ascii="Arial" w:hAnsi="Arial" w:cs="Arial"/>
+          <w:color w:val="FF0000"/>
+          <w:sz w:val="24"/>
+          <w:lang w:val="en-US"/>
+        </w:rPr>
+        <w:t>Create a GPO for assigning QuickPay</w:t>
+      </w:r>
+    </w:p>
+    <w:p>
+      <w:pPr>
+        <w:pStyle w:val="ListParagraph"/>
+        <w:numPr>
+          <w:ilvl w:val="0"/>
+          <w:numId w:val="47"/>
+        </w:numPr>
+        <w:tabs>
+          <w:tab w:val="left" w:pos="-2268"/>
+        </w:tabs>
+        <w:suppressAutoHyphens/>
+        <w:jc w:val="both"/>
+        <w:rPr>
+          <w:rFonts w:ascii="Arial" w:hAnsi="Arial" w:cs="Arial"/>
+          <w:color w:val="FF0000"/>
+          <w:sz w:val="24"/>
+          <w:lang w:val="en-US"/>
+        </w:rPr>
+      </w:pPr>
+      <w:r>
+        <w:rPr>
+          <w:rFonts w:ascii="Arial" w:hAnsi="Arial" w:cs="Arial"/>
+          <w:color w:val="FF0000"/>
+          <w:sz w:val="24"/>
+          <w:lang w:val="en-US"/>
+        </w:rPr>
+        <w:t>Create a GPO for publishing HR-App</w:t>
+      </w:r>
+    </w:p>
+    <w:p>
+      <w:pPr>
+        <w:pStyle w:val="ListParagraph"/>
+        <w:numPr>
+          <w:ilvl w:val="0"/>
+          <w:numId w:val="47"/>
+        </w:numPr>
+        <w:tabs>
+          <w:tab w:val="left" w:pos="-2268"/>
+        </w:tabs>
+        <w:suppressAutoHyphens/>
+        <w:jc w:val="both"/>
+        <w:rPr>
+          <w:rFonts w:ascii="Arial" w:hAnsi="Arial" w:cs="Arial"/>
+          <w:color w:val="FF0000"/>
+          <w:sz w:val="24"/>
+          <w:lang w:val="en-US"/>
+        </w:rPr>
+      </w:pPr>
+      <w:r>
+        <w:rPr>
+          <w:rFonts w:ascii="Arial" w:hAnsi="Arial" w:cs="Arial"/>
+          <w:color w:val="FF0000"/>
+          <w:sz w:val="24"/>
+          <w:lang w:val="en-US"/>
+        </w:rPr>
+        <w:t>Link the GPO to OU</w:t>
+      </w:r>
+    </w:p>
+    <w:p>
+      <w:pPr>
+        <w:tabs>
+          <w:tab w:val="left" w:pos="-2268"/>
+        </w:tabs>
+        <w:suppressAutoHyphens/>
+        <w:ind w:left="990"/>
+        <w:jc w:val="both"/>
+        <w:rPr>
+          <w:rFonts w:ascii="Arial" w:hAnsi="Arial" w:cs="Arial"/>
+          <w:color w:val="000000"/>
+          <w:sz w:val="24"/>
+          <w:lang w:val="en-US"/>
+        </w:rPr>
+      </w:pPr>
+    </w:p>
+    <w:p>
+      <w:pPr>
         <w:tabs>
           <w:tab w:val="left" w:pos="-709"/>
           <w:tab w:val="left" w:pos="1440"/>
@@ -11890,6 +13709,31 @@
           <w:lang w:val="en-US"/>
         </w:rPr>
         <w:t xml:space="preserve"> of group policy.</w:t>
+      </w:r>
+    </w:p>
+    <w:p>
+      <w:pPr>
+        <w:tabs>
+          <w:tab w:val="left" w:pos="-2268"/>
+        </w:tabs>
+        <w:suppressAutoHyphens/>
+        <w:ind w:left="990"/>
+        <w:jc w:val="both"/>
+        <w:rPr>
+          <w:rFonts w:ascii="Arial" w:hAnsi="Arial" w:cs="Arial"/>
+          <w:color w:val="FF0000"/>
+          <w:sz w:val="24"/>
+          <w:lang w:val="en-US"/>
+        </w:rPr>
+      </w:pPr>
+      <w:r>
+        <w:rPr>
+          <w:rFonts w:ascii="Arial" w:hAnsi="Arial" w:cs="Arial"/>
+          <w:color w:val="FF0000"/>
+          <w:sz w:val="24"/>
+          <w:lang w:val="en-US"/>
+        </w:rPr>
+        <w:t>To implement password policy and lockdown policy</w:t>
       </w:r>
     </w:p>
     <w:p>
@@ -11996,8 +13840,8 @@
       </w:r>
     </w:p>
     <w:sectPr>
-      <w:footerReference w:type="default" r:id="rId13"/>
-      <w:footerReference w:type="first" r:id="rId14"/>
+      <w:footerReference w:type="default" r:id="rId15"/>
+      <w:footerReference w:type="first" r:id="rId16"/>
       <w:endnotePr>
         <w:numFmt w:val="decimal"/>
       </w:endnotePr>
@@ -13573,7 +15417,7 @@
   <w:abstractNum w:abstractNumId="14" w15:restartNumberingAfterBreak="0">
     <w:nsid w:val="22EB41A2"/>
     <w:multiLevelType w:val="hybridMultilevel"/>
-    <w:tmpl w:val="5EAC59A8"/>
+    <w:tmpl w:val="39F4BBAE"/>
     <w:lvl w:ilvl="0" w:tplc="10B8D704">
       <w:start w:val="2"/>
       <w:numFmt w:val="lowerLetter"/>
@@ -14219,6 +16063,119 @@
     </w:lvl>
   </w:abstractNum>
   <w:abstractNum w:abstractNumId="21" w15:restartNumberingAfterBreak="0">
+    <w:nsid w:val="3D657962"/>
+    <w:multiLevelType w:val="hybridMultilevel"/>
+    <w:tmpl w:val="E172985E"/>
+    <w:lvl w:ilvl="0" w:tplc="48090001">
+      <w:start w:val="1"/>
+      <w:numFmt w:val="bullet"/>
+      <w:lvlText w:val=""/>
+      <w:lvlJc w:val="left"/>
+      <w:pPr>
+        <w:ind w:left="1710" w:hanging="360"/>
+      </w:pPr>
+      <w:rPr>
+        <w:rFonts w:ascii="Symbol" w:hAnsi="Symbol" w:hint="default"/>
+      </w:rPr>
+    </w:lvl>
+    <w:lvl w:ilvl="1" w:tplc="48090003" w:tentative="1">
+      <w:start w:val="1"/>
+      <w:numFmt w:val="bullet"/>
+      <w:lvlText w:val="o"/>
+      <w:lvlJc w:val="left"/>
+      <w:pPr>
+        <w:ind w:left="2430" w:hanging="360"/>
+      </w:pPr>
+      <w:rPr>
+        <w:rFonts w:ascii="Courier New" w:hAnsi="Courier New" w:cs="Courier New" w:hint="default"/>
+      </w:rPr>
+    </w:lvl>
+    <w:lvl w:ilvl="2" w:tplc="48090005" w:tentative="1">
+      <w:start w:val="1"/>
+      <w:numFmt w:val="bullet"/>
+      <w:lvlText w:val=""/>
+      <w:lvlJc w:val="left"/>
+      <w:pPr>
+        <w:ind w:left="3150" w:hanging="360"/>
+      </w:pPr>
+      <w:rPr>
+        <w:rFonts w:ascii="Wingdings" w:hAnsi="Wingdings" w:hint="default"/>
+      </w:rPr>
+    </w:lvl>
+    <w:lvl w:ilvl="3" w:tplc="48090001" w:tentative="1">
+      <w:start w:val="1"/>
+      <w:numFmt w:val="bullet"/>
+      <w:lvlText w:val=""/>
+      <w:lvlJc w:val="left"/>
+      <w:pPr>
+        <w:ind w:left="3870" w:hanging="360"/>
+      </w:pPr>
+      <w:rPr>
+        <w:rFonts w:ascii="Symbol" w:hAnsi="Symbol" w:hint="default"/>
+      </w:rPr>
+    </w:lvl>
+    <w:lvl w:ilvl="4" w:tplc="48090003" w:tentative="1">
+      <w:start w:val="1"/>
+      <w:numFmt w:val="bullet"/>
+      <w:lvlText w:val="o"/>
+      <w:lvlJc w:val="left"/>
+      <w:pPr>
+        <w:ind w:left="4590" w:hanging="360"/>
+      </w:pPr>
+      <w:rPr>
+        <w:rFonts w:ascii="Courier New" w:hAnsi="Courier New" w:cs="Courier New" w:hint="default"/>
+      </w:rPr>
+    </w:lvl>
+    <w:lvl w:ilvl="5" w:tplc="48090005" w:tentative="1">
+      <w:start w:val="1"/>
+      <w:numFmt w:val="bullet"/>
+      <w:lvlText w:val=""/>
+      <w:lvlJc w:val="left"/>
+      <w:pPr>
+        <w:ind w:left="5310" w:hanging="360"/>
+      </w:pPr>
+      <w:rPr>
+        <w:rFonts w:ascii="Wingdings" w:hAnsi="Wingdings" w:hint="default"/>
+      </w:rPr>
+    </w:lvl>
+    <w:lvl w:ilvl="6" w:tplc="48090001" w:tentative="1">
+      <w:start w:val="1"/>
+      <w:numFmt w:val="bullet"/>
+      <w:lvlText w:val=""/>
+      <w:lvlJc w:val="left"/>
+      <w:pPr>
+        <w:ind w:left="6030" w:hanging="360"/>
+      </w:pPr>
+      <w:rPr>
+        <w:rFonts w:ascii="Symbol" w:hAnsi="Symbol" w:hint="default"/>
+      </w:rPr>
+    </w:lvl>
+    <w:lvl w:ilvl="7" w:tplc="48090003" w:tentative="1">
+      <w:start w:val="1"/>
+      <w:numFmt w:val="bullet"/>
+      <w:lvlText w:val="o"/>
+      <w:lvlJc w:val="left"/>
+      <w:pPr>
+        <w:ind w:left="6750" w:hanging="360"/>
+      </w:pPr>
+      <w:rPr>
+        <w:rFonts w:ascii="Courier New" w:hAnsi="Courier New" w:cs="Courier New" w:hint="default"/>
+      </w:rPr>
+    </w:lvl>
+    <w:lvl w:ilvl="8" w:tplc="48090005" w:tentative="1">
+      <w:start w:val="1"/>
+      <w:numFmt w:val="bullet"/>
+      <w:lvlText w:val=""/>
+      <w:lvlJc w:val="left"/>
+      <w:pPr>
+        <w:ind w:left="7470" w:hanging="360"/>
+      </w:pPr>
+      <w:rPr>
+        <w:rFonts w:ascii="Wingdings" w:hAnsi="Wingdings" w:hint="default"/>
+      </w:rPr>
+    </w:lvl>
+  </w:abstractNum>
+  <w:abstractNum w:abstractNumId="22" w15:restartNumberingAfterBreak="0">
     <w:nsid w:val="3F0D29B4"/>
     <w:multiLevelType w:val="hybridMultilevel"/>
     <w:tmpl w:val="0B0C4DB0"/>
@@ -14314,7 +16271,7 @@
       </w:pPr>
     </w:lvl>
   </w:abstractNum>
-  <w:abstractNum w:abstractNumId="22" w15:restartNumberingAfterBreak="0">
+  <w:abstractNum w:abstractNumId="23" w15:restartNumberingAfterBreak="0">
     <w:nsid w:val="42FD22A2"/>
     <w:multiLevelType w:val="hybridMultilevel"/>
     <w:tmpl w:val="19484D7A"/>
@@ -14403,7 +16360,7 @@
       </w:pPr>
     </w:lvl>
   </w:abstractNum>
-  <w:abstractNum w:abstractNumId="23" w15:restartNumberingAfterBreak="0">
+  <w:abstractNum w:abstractNumId="24" w15:restartNumberingAfterBreak="0">
     <w:nsid w:val="43752187"/>
     <w:multiLevelType w:val="hybridMultilevel"/>
     <w:tmpl w:val="1A6020BE"/>
@@ -14492,7 +16449,7 @@
       </w:pPr>
     </w:lvl>
   </w:abstractNum>
-  <w:abstractNum w:abstractNumId="24" w15:restartNumberingAfterBreak="0">
+  <w:abstractNum w:abstractNumId="25" w15:restartNumberingAfterBreak="0">
     <w:nsid w:val="43A84896"/>
     <w:multiLevelType w:val="hybridMultilevel"/>
     <w:tmpl w:val="370C54D6"/>
@@ -14581,7 +16538,7 @@
       </w:pPr>
     </w:lvl>
   </w:abstractNum>
-  <w:abstractNum w:abstractNumId="25" w15:restartNumberingAfterBreak="0">
+  <w:abstractNum w:abstractNumId="26" w15:restartNumberingAfterBreak="0">
     <w:nsid w:val="44DD2051"/>
     <w:multiLevelType w:val="hybridMultilevel"/>
     <w:tmpl w:val="EBFA5CDA"/>
@@ -14670,7 +16627,96 @@
       </w:pPr>
     </w:lvl>
   </w:abstractNum>
-  <w:abstractNum w:abstractNumId="26" w15:restartNumberingAfterBreak="0">
+  <w:abstractNum w:abstractNumId="27" w15:restartNumberingAfterBreak="0">
+    <w:nsid w:val="464500CC"/>
+    <w:multiLevelType w:val="hybridMultilevel"/>
+    <w:tmpl w:val="263408AE"/>
+    <w:lvl w:ilvl="0" w:tplc="4809000F">
+      <w:start w:val="1"/>
+      <w:numFmt w:val="decimal"/>
+      <w:lvlText w:val="%1."/>
+      <w:lvlJc w:val="left"/>
+      <w:pPr>
+        <w:ind w:left="720" w:hanging="360"/>
+      </w:pPr>
+      <w:rPr>
+        <w:rFonts w:hint="default"/>
+      </w:rPr>
+    </w:lvl>
+    <w:lvl w:ilvl="1" w:tplc="48090019" w:tentative="1">
+      <w:start w:val="1"/>
+      <w:numFmt w:val="lowerLetter"/>
+      <w:lvlText w:val="%2."/>
+      <w:lvlJc w:val="left"/>
+      <w:pPr>
+        <w:ind w:left="1440" w:hanging="360"/>
+      </w:pPr>
+    </w:lvl>
+    <w:lvl w:ilvl="2" w:tplc="4809001B" w:tentative="1">
+      <w:start w:val="1"/>
+      <w:numFmt w:val="lowerRoman"/>
+      <w:lvlText w:val="%3."/>
+      <w:lvlJc w:val="right"/>
+      <w:pPr>
+        <w:ind w:left="2160" w:hanging="180"/>
+      </w:pPr>
+    </w:lvl>
+    <w:lvl w:ilvl="3" w:tplc="4809000F" w:tentative="1">
+      <w:start w:val="1"/>
+      <w:numFmt w:val="decimal"/>
+      <w:lvlText w:val="%4."/>
+      <w:lvlJc w:val="left"/>
+      <w:pPr>
+        <w:ind w:left="2880" w:hanging="360"/>
+      </w:pPr>
+    </w:lvl>
+    <w:lvl w:ilvl="4" w:tplc="48090019" w:tentative="1">
+      <w:start w:val="1"/>
+      <w:numFmt w:val="lowerLetter"/>
+      <w:lvlText w:val="%5."/>
+      <w:lvlJc w:val="left"/>
+      <w:pPr>
+        <w:ind w:left="3600" w:hanging="360"/>
+      </w:pPr>
+    </w:lvl>
+    <w:lvl w:ilvl="5" w:tplc="4809001B" w:tentative="1">
+      <w:start w:val="1"/>
+      <w:numFmt w:val="lowerRoman"/>
+      <w:lvlText w:val="%6."/>
+      <w:lvlJc w:val="right"/>
+      <w:pPr>
+        <w:ind w:left="4320" w:hanging="180"/>
+      </w:pPr>
+    </w:lvl>
+    <w:lvl w:ilvl="6" w:tplc="4809000F" w:tentative="1">
+      <w:start w:val="1"/>
+      <w:numFmt w:val="decimal"/>
+      <w:lvlText w:val="%7."/>
+      <w:lvlJc w:val="left"/>
+      <w:pPr>
+        <w:ind w:left="5040" w:hanging="360"/>
+      </w:pPr>
+    </w:lvl>
+    <w:lvl w:ilvl="7" w:tplc="48090019" w:tentative="1">
+      <w:start w:val="1"/>
+      <w:numFmt w:val="lowerLetter"/>
+      <w:lvlText w:val="%8."/>
+      <w:lvlJc w:val="left"/>
+      <w:pPr>
+        <w:ind w:left="5760" w:hanging="360"/>
+      </w:pPr>
+    </w:lvl>
+    <w:lvl w:ilvl="8" w:tplc="4809001B" w:tentative="1">
+      <w:start w:val="1"/>
+      <w:numFmt w:val="lowerRoman"/>
+      <w:lvlText w:val="%9."/>
+      <w:lvlJc w:val="right"/>
+      <w:pPr>
+        <w:ind w:left="6480" w:hanging="180"/>
+      </w:pPr>
+    </w:lvl>
+  </w:abstractNum>
+  <w:abstractNum w:abstractNumId="28" w15:restartNumberingAfterBreak="0">
     <w:nsid w:val="47B24B8E"/>
     <w:multiLevelType w:val="hybridMultilevel"/>
     <w:tmpl w:val="9A343554"/>
@@ -14759,7 +16805,7 @@
       </w:pPr>
     </w:lvl>
   </w:abstractNum>
-  <w:abstractNum w:abstractNumId="27" w15:restartNumberingAfterBreak="0">
+  <w:abstractNum w:abstractNumId="29" w15:restartNumberingAfterBreak="0">
     <w:nsid w:val="4B8A4389"/>
     <w:multiLevelType w:val="hybridMultilevel"/>
     <w:tmpl w:val="B310EB5A"/>
@@ -14872,7 +16918,7 @@
       </w:rPr>
     </w:lvl>
   </w:abstractNum>
-  <w:abstractNum w:abstractNumId="28" w15:restartNumberingAfterBreak="0">
+  <w:abstractNum w:abstractNumId="30" w15:restartNumberingAfterBreak="0">
     <w:nsid w:val="4BA949DC"/>
     <w:multiLevelType w:val="hybridMultilevel"/>
     <w:tmpl w:val="1654D18C"/>
@@ -14961,7 +17007,7 @@
       </w:pPr>
     </w:lvl>
   </w:abstractNum>
-  <w:abstractNum w:abstractNumId="29" w15:restartNumberingAfterBreak="0">
+  <w:abstractNum w:abstractNumId="31" w15:restartNumberingAfterBreak="0">
     <w:nsid w:val="4C900774"/>
     <w:multiLevelType w:val="hybridMultilevel"/>
     <w:tmpl w:val="9AD4585C"/>
@@ -15050,7 +17096,7 @@
       </w:pPr>
     </w:lvl>
   </w:abstractNum>
-  <w:abstractNum w:abstractNumId="30" w15:restartNumberingAfterBreak="0">
+  <w:abstractNum w:abstractNumId="32" w15:restartNumberingAfterBreak="0">
     <w:nsid w:val="4F0A0B67"/>
     <w:multiLevelType w:val="multilevel"/>
     <w:tmpl w:val="309414B2"/>
@@ -15189,7 +17235,7 @@
       </w:rPr>
     </w:lvl>
   </w:abstractNum>
-  <w:abstractNum w:abstractNumId="31" w15:restartNumberingAfterBreak="0">
+  <w:abstractNum w:abstractNumId="33" w15:restartNumberingAfterBreak="0">
     <w:nsid w:val="514F1CDE"/>
     <w:multiLevelType w:val="hybridMultilevel"/>
     <w:tmpl w:val="A8C89C6C"/>
@@ -15278,7 +17324,7 @@
       </w:pPr>
     </w:lvl>
   </w:abstractNum>
-  <w:abstractNum w:abstractNumId="32" w15:restartNumberingAfterBreak="0">
+  <w:abstractNum w:abstractNumId="34" w15:restartNumberingAfterBreak="0">
     <w:nsid w:val="52611DDF"/>
     <w:multiLevelType w:val="hybridMultilevel"/>
     <w:tmpl w:val="A31261F0"/>
@@ -15367,7 +17413,7 @@
       </w:pPr>
     </w:lvl>
   </w:abstractNum>
-  <w:abstractNum w:abstractNumId="33" w15:restartNumberingAfterBreak="0">
+  <w:abstractNum w:abstractNumId="35" w15:restartNumberingAfterBreak="0">
     <w:nsid w:val="54FE52DF"/>
     <w:multiLevelType w:val="hybridMultilevel"/>
     <w:tmpl w:val="DD5472B6"/>
@@ -15456,7 +17502,7 @@
       </w:pPr>
     </w:lvl>
   </w:abstractNum>
-  <w:abstractNum w:abstractNumId="34" w15:restartNumberingAfterBreak="0">
+  <w:abstractNum w:abstractNumId="36" w15:restartNumberingAfterBreak="0">
     <w:nsid w:val="59764349"/>
     <w:multiLevelType w:val="hybridMultilevel"/>
     <w:tmpl w:val="C344C41E"/>
@@ -15545,7 +17591,7 @@
       </w:pPr>
     </w:lvl>
   </w:abstractNum>
-  <w:abstractNum w:abstractNumId="35" w15:restartNumberingAfterBreak="0">
+  <w:abstractNum w:abstractNumId="37" w15:restartNumberingAfterBreak="0">
     <w:nsid w:val="5B547BF7"/>
     <w:multiLevelType w:val="hybridMultilevel"/>
     <w:tmpl w:val="6060C3F0"/>
@@ -15634,7 +17680,7 @@
       </w:pPr>
     </w:lvl>
   </w:abstractNum>
-  <w:abstractNum w:abstractNumId="36" w15:restartNumberingAfterBreak="0">
+  <w:abstractNum w:abstractNumId="38" w15:restartNumberingAfterBreak="0">
     <w:nsid w:val="5CDD63FC"/>
     <w:multiLevelType w:val="hybridMultilevel"/>
     <w:tmpl w:val="CFFA2502"/>
@@ -15723,7 +17769,7 @@
       </w:pPr>
     </w:lvl>
   </w:abstractNum>
-  <w:abstractNum w:abstractNumId="37" w15:restartNumberingAfterBreak="0">
+  <w:abstractNum w:abstractNumId="39" w15:restartNumberingAfterBreak="0">
     <w:nsid w:val="60F2717B"/>
     <w:multiLevelType w:val="hybridMultilevel"/>
     <w:tmpl w:val="3D067D68"/>
@@ -15812,7 +17858,7 @@
       </w:pPr>
     </w:lvl>
   </w:abstractNum>
-  <w:abstractNum w:abstractNumId="38" w15:restartNumberingAfterBreak="0">
+  <w:abstractNum w:abstractNumId="40" w15:restartNumberingAfterBreak="0">
     <w:nsid w:val="636F70AF"/>
     <w:multiLevelType w:val="hybridMultilevel"/>
     <w:tmpl w:val="72FEE768"/>
@@ -15901,7 +17947,7 @@
       </w:pPr>
     </w:lvl>
   </w:abstractNum>
-  <w:abstractNum w:abstractNumId="39" w15:restartNumberingAfterBreak="0">
+  <w:abstractNum w:abstractNumId="41" w15:restartNumberingAfterBreak="0">
     <w:nsid w:val="63895D63"/>
     <w:multiLevelType w:val="hybridMultilevel"/>
     <w:tmpl w:val="DE90C360"/>
@@ -15990,7 +18036,7 @@
       </w:pPr>
     </w:lvl>
   </w:abstractNum>
-  <w:abstractNum w:abstractNumId="40" w15:restartNumberingAfterBreak="0">
+  <w:abstractNum w:abstractNumId="42" w15:restartNumberingAfterBreak="0">
     <w:nsid w:val="750E7E06"/>
     <w:multiLevelType w:val="hybridMultilevel"/>
     <w:tmpl w:val="08B08B24"/>
@@ -16079,7 +18125,7 @@
       </w:pPr>
     </w:lvl>
   </w:abstractNum>
-  <w:abstractNum w:abstractNumId="41" w15:restartNumberingAfterBreak="0">
+  <w:abstractNum w:abstractNumId="43" w15:restartNumberingAfterBreak="0">
     <w:nsid w:val="766D11E7"/>
     <w:multiLevelType w:val="hybridMultilevel"/>
     <w:tmpl w:val="E9CE2B76"/>
@@ -16192,7 +18238,7 @@
       </w:rPr>
     </w:lvl>
   </w:abstractNum>
-  <w:abstractNum w:abstractNumId="42" w15:restartNumberingAfterBreak="0">
+  <w:abstractNum w:abstractNumId="44" w15:restartNumberingAfterBreak="0">
     <w:nsid w:val="7AEA3600"/>
     <w:multiLevelType w:val="hybridMultilevel"/>
     <w:tmpl w:val="7C62511E"/>
@@ -16281,7 +18327,7 @@
       </w:pPr>
     </w:lvl>
   </w:abstractNum>
-  <w:abstractNum w:abstractNumId="43" w15:restartNumberingAfterBreak="0">
+  <w:abstractNum w:abstractNumId="45" w15:restartNumberingAfterBreak="0">
     <w:nsid w:val="7BC6354C"/>
     <w:multiLevelType w:val="hybridMultilevel"/>
     <w:tmpl w:val="D63437E0"/>
@@ -16370,7 +18416,7 @@
       </w:pPr>
     </w:lvl>
   </w:abstractNum>
-  <w:abstractNum w:abstractNumId="44" w15:restartNumberingAfterBreak="0">
+  <w:abstractNum w:abstractNumId="46" w15:restartNumberingAfterBreak="0">
     <w:nsid w:val="7E0010E1"/>
     <w:multiLevelType w:val="hybridMultilevel"/>
     <w:tmpl w:val="0AF4844A"/>
@@ -16459,7 +18505,7 @@
       </w:pPr>
     </w:lvl>
   </w:abstractNum>
-  <w:abstractNum w:abstractNumId="45" w15:restartNumberingAfterBreak="0">
+  <w:abstractNum w:abstractNumId="47" w15:restartNumberingAfterBreak="0">
     <w:nsid w:val="7FFE7B48"/>
     <w:multiLevelType w:val="hybridMultilevel"/>
     <w:tmpl w:val="E66696C6"/>
@@ -16552,64 +18598,64 @@
     <w:abstractNumId w:val="15"/>
   </w:num>
   <w:num w:numId="2">
-    <w:abstractNumId w:val="21"/>
+    <w:abstractNumId w:val="22"/>
   </w:num>
   <w:num w:numId="3">
-    <w:abstractNumId w:val="29"/>
+    <w:abstractNumId w:val="31"/>
   </w:num>
   <w:num w:numId="4">
     <w:abstractNumId w:val="3"/>
   </w:num>
   <w:num w:numId="5">
-    <w:abstractNumId w:val="45"/>
+    <w:abstractNumId w:val="47"/>
   </w:num>
   <w:num w:numId="6">
-    <w:abstractNumId w:val="43"/>
+    <w:abstractNumId w:val="45"/>
   </w:num>
   <w:num w:numId="7">
     <w:abstractNumId w:val="8"/>
   </w:num>
   <w:num w:numId="8">
-    <w:abstractNumId w:val="31"/>
+    <w:abstractNumId w:val="33"/>
   </w:num>
   <w:num w:numId="9">
     <w:abstractNumId w:val="16"/>
   </w:num>
   <w:num w:numId="10">
-    <w:abstractNumId w:val="39"/>
+    <w:abstractNumId w:val="41"/>
   </w:num>
   <w:num w:numId="11">
-    <w:abstractNumId w:val="30"/>
+    <w:abstractNumId w:val="32"/>
   </w:num>
   <w:num w:numId="12">
+    <w:abstractNumId w:val="26"/>
+  </w:num>
+  <w:num w:numId="13">
     <w:abstractNumId w:val="25"/>
   </w:num>
-  <w:num w:numId="13">
-    <w:abstractNumId w:val="24"/>
-  </w:num>
   <w:num w:numId="14">
-    <w:abstractNumId w:val="42"/>
+    <w:abstractNumId w:val="44"/>
   </w:num>
   <w:num w:numId="15">
     <w:abstractNumId w:val="20"/>
   </w:num>
   <w:num w:numId="16">
+    <w:abstractNumId w:val="24"/>
+  </w:num>
+  <w:num w:numId="17">
+    <w:abstractNumId w:val="30"/>
+  </w:num>
+  <w:num w:numId="18">
     <w:abstractNumId w:val="23"/>
   </w:num>
-  <w:num w:numId="17">
-    <w:abstractNumId w:val="28"/>
-  </w:num>
-  <w:num w:numId="18">
-    <w:abstractNumId w:val="22"/>
-  </w:num>
   <w:num w:numId="19">
-    <w:abstractNumId w:val="33"/>
+    <w:abstractNumId w:val="35"/>
   </w:num>
   <w:num w:numId="20">
     <w:abstractNumId w:val="4"/>
   </w:num>
   <w:num w:numId="21">
-    <w:abstractNumId w:val="35"/>
+    <w:abstractNumId w:val="37"/>
   </w:num>
   <w:num w:numId="22">
     <w:abstractNumId w:val="1"/>
@@ -16627,16 +18673,16 @@
     <w:abstractNumId w:val="17"/>
   </w:num>
   <w:num w:numId="27">
-    <w:abstractNumId w:val="40"/>
+    <w:abstractNumId w:val="42"/>
   </w:num>
   <w:num w:numId="28">
-    <w:abstractNumId w:val="26"/>
+    <w:abstractNumId w:val="28"/>
   </w:num>
   <w:num w:numId="29">
     <w:abstractNumId w:val="10"/>
   </w:num>
   <w:num w:numId="30">
-    <w:abstractNumId w:val="44"/>
+    <w:abstractNumId w:val="46"/>
   </w:num>
   <w:num w:numId="31">
     <w:abstractNumId w:val="6"/>
@@ -16645,7 +18691,7 @@
     <w:abstractNumId w:val="19"/>
   </w:num>
   <w:num w:numId="33">
-    <w:abstractNumId w:val="27"/>
+    <w:abstractNumId w:val="29"/>
   </w:num>
   <w:num w:numId="34">
     <w:abstractNumId w:val="2"/>
@@ -16654,7 +18700,7 @@
     <w:abstractNumId w:val="9"/>
   </w:num>
   <w:num w:numId="36">
-    <w:abstractNumId w:val="34"/>
+    <w:abstractNumId w:val="36"/>
   </w:num>
   <w:num w:numId="37">
     <w:abstractNumId w:val="11"/>
@@ -16663,25 +18709,31 @@
     <w:abstractNumId w:val="7"/>
   </w:num>
   <w:num w:numId="39">
-    <w:abstractNumId w:val="41"/>
+    <w:abstractNumId w:val="43"/>
   </w:num>
   <w:num w:numId="40">
     <w:abstractNumId w:val="12"/>
   </w:num>
   <w:num w:numId="41">
-    <w:abstractNumId w:val="36"/>
+    <w:abstractNumId w:val="38"/>
   </w:num>
   <w:num w:numId="42">
     <w:abstractNumId w:val="5"/>
   </w:num>
   <w:num w:numId="43">
-    <w:abstractNumId w:val="37"/>
+    <w:abstractNumId w:val="39"/>
   </w:num>
   <w:num w:numId="44">
-    <w:abstractNumId w:val="38"/>
+    <w:abstractNumId w:val="40"/>
   </w:num>
   <w:num w:numId="45">
-    <w:abstractNumId w:val="32"/>
+    <w:abstractNumId w:val="34"/>
+  </w:num>
+  <w:num w:numId="46">
+    <w:abstractNumId w:val="27"/>
+  </w:num>
+  <w:num w:numId="47">
+    <w:abstractNumId w:val="21"/>
   </w:num>
   <w:numIdMacAtCleanup w:val="2"/>
 </w:numbering>
@@ -16718,6 +18770,7 @@
     <w:lsdException w:name="Normal (Web)" w:uiPriority="99"/>
     <w:lsdException w:name="HTML Preformatted" w:semiHidden="1" w:unhideWhenUsed="1"/>
     <w:lsdException w:name="HTML Variable" w:semiHidden="1" w:unhideWhenUsed="1"/>
+    <w:lsdException w:name="Normal Table" w:semiHidden="1" w:unhideWhenUsed="1"/>
     <w:lsdException w:name="No List" w:semiHidden="1" w:unhideWhenUsed="1"/>
     <w:lsdException w:name="Outline List 1" w:semiHidden="1" w:unhideWhenUsed="1"/>
     <w:lsdException w:name="Outline List 2" w:semiHidden="1" w:unhideWhenUsed="1"/>
@@ -16763,8 +18816,10 @@
     <w:lsdException w:name="Table Subtle 2" w:semiHidden="1" w:unhideWhenUsed="1"/>
     <w:lsdException w:name="Table Web 1" w:semiHidden="1" w:unhideWhenUsed="1"/>
     <w:lsdException w:name="Table Web 2" w:semiHidden="1" w:unhideWhenUsed="1"/>
+    <w:lsdException w:name="Table Web 3" w:semiHidden="1" w:unhideWhenUsed="1"/>
     <w:lsdException w:name="Balloon Text" w:semiHidden="1" w:unhideWhenUsed="1"/>
     <w:lsdException w:name="Table Grid" w:uiPriority="39"/>
+    <w:lsdException w:name="Table Theme" w:semiHidden="1" w:unhideWhenUsed="1"/>
     <w:lsdException w:name="Placeholder Text" w:semiHidden="1" w:uiPriority="99"/>
     <w:lsdException w:name="No Spacing" w:uiPriority="1" w:qFormat="1"/>
     <w:lsdException w:name="Light Shading" w:uiPriority="60"/>

</xml_diff>